<commit_message>
Updated the main cpp
</commit_message>
<xml_diff>
--- a/Memoria PL1 parte 1 EEDD.docx
+++ b/Memoria PL1 parte 1 EEDD.docx
@@ -5,7 +5,11 @@
     <w:sdt>
       <w:sdtPr>
         <w:rPr>
+          <w:rFonts w:eastAsiaTheme="minorHAnsi"/>
           <w:color w:val="4472C4" w:themeColor="accent1"/>
+          <w:kern w:val="2"/>
+          <w:lang w:eastAsia="en-US"/>
+          <w14:ligatures w14:val="standardContextual"/>
         </w:rPr>
         <w:id w:val="-966895372"/>
         <w:docPartObj>
@@ -15,11 +19,7 @@
       </w:sdtPr>
       <w:sdtEndPr>
         <w:rPr>
-          <w:rFonts w:eastAsiaTheme="minorHAnsi"/>
           <w:color w:val="auto"/>
-          <w:kern w:val="2"/>
-          <w:lang w:eastAsia="en-US"/>
-          <w14:ligatures w14:val="standardContextual"/>
         </w:rPr>
       </w:sdtEndPr>
       <w:sdtContent>
@@ -53,7 +53,7 @@
                         <pic:cNvPicPr/>
                       </pic:nvPicPr>
                       <pic:blipFill>
-                        <a:blip r:embed="rId4" cstate="print">
+                        <a:blip r:embed="rId5" cstate="print">
                           <a:duotone>
                             <a:schemeClr val="accent1">
                               <a:shade val="45000"/>
@@ -530,7 +530,7 @@
                         <pic:cNvPicPr/>
                       </pic:nvPicPr>
                       <pic:blipFill>
-                        <a:blip r:embed="rId5" cstate="print">
+                        <a:blip r:embed="rId6" cstate="print">
                           <a:duotone>
                             <a:schemeClr val="accent1">
                               <a:shade val="45000"/>
@@ -571,6 +571,864 @@
         </w:p>
       </w:sdtContent>
     </w:sdt>
+    <w:p>
+      <w:pPr>
+        <w:spacing w:before="100" w:beforeAutospacing="1" w:after="100" w:afterAutospacing="1" w:line="240" w:lineRule="auto"/>
+        <w:outlineLvl w:val="2"/>
+        <w:rPr>
+          <w:rFonts w:ascii="Times New Roman" w:eastAsia="Times New Roman" w:hAnsi="Times New Roman" w:cs="Times New Roman"/>
+          <w:b/>
+          <w:bCs/>
+          <w:kern w:val="0"/>
+          <w:sz w:val="27"/>
+          <w:szCs w:val="27"/>
+          <w:lang w:eastAsia="es-ES"/>
+          <w14:ligatures w14:val="none"/>
+        </w:rPr>
+      </w:pPr>
+      <w:r>
+        <w:rPr>
+          <w:rFonts w:ascii="Times New Roman" w:eastAsia="Times New Roman" w:hAnsi="Times New Roman" w:cs="Times New Roman"/>
+          <w:b/>
+          <w:bCs/>
+          <w:kern w:val="0"/>
+          <w:sz w:val="27"/>
+          <w:szCs w:val="27"/>
+          <w:lang w:eastAsia="es-ES"/>
+          <w14:ligatures w14:val="none"/>
+        </w:rPr>
+        <w:lastRenderedPageBreak/>
+        <w:t>1. Implementar las Clases:</w:t>
+      </w:r>
+    </w:p>
+    <w:p>
+      <w:pPr>
+        <w:numPr>
+          <w:ilvl w:val="0"/>
+          <w:numId w:val="1"/>
+        </w:numPr>
+        <w:spacing w:before="100" w:beforeAutospacing="1" w:after="100" w:afterAutospacing="1" w:line="240" w:lineRule="auto"/>
+        <w:rPr>
+          <w:rFonts w:ascii="Times New Roman" w:eastAsia="Times New Roman" w:hAnsi="Times New Roman" w:cs="Times New Roman"/>
+          <w:kern w:val="0"/>
+          <w:sz w:val="24"/>
+          <w:szCs w:val="24"/>
+          <w:lang w:eastAsia="es-ES"/>
+          <w14:ligatures w14:val="none"/>
+        </w:rPr>
+      </w:pPr>
+      <w:r>
+        <w:rPr>
+          <w:rFonts w:ascii="Times New Roman" w:eastAsia="Times New Roman" w:hAnsi="Times New Roman" w:cs="Times New Roman"/>
+          <w:b/>
+          <w:bCs/>
+          <w:kern w:val="0"/>
+          <w:sz w:val="24"/>
+          <w:szCs w:val="24"/>
+          <w:lang w:eastAsia="es-ES"/>
+          <w14:ligatures w14:val="none"/>
+        </w:rPr>
+        <w:t>Pedido:</w:t>
+      </w:r>
+      <w:r>
+        <w:rPr>
+          <w:rFonts w:ascii="Times New Roman" w:eastAsia="Times New Roman" w:hAnsi="Times New Roman" w:cs="Times New Roman"/>
+          <w:kern w:val="0"/>
+          <w:sz w:val="24"/>
+          <w:szCs w:val="24"/>
+          <w:lang w:eastAsia="es-ES"/>
+          <w14:ligatures w14:val="none"/>
+        </w:rPr>
+        <w:t xml:space="preserve"> Representa un pedido con un ID único, número de seguimiento, DNI del cliente y urgencia.</w:t>
+      </w:r>
+    </w:p>
+    <w:p>
+      <w:pPr>
+        <w:numPr>
+          <w:ilvl w:val="0"/>
+          <w:numId w:val="1"/>
+        </w:numPr>
+        <w:spacing w:before="100" w:beforeAutospacing="1" w:after="100" w:afterAutospacing="1" w:line="240" w:lineRule="auto"/>
+        <w:rPr>
+          <w:rFonts w:ascii="Times New Roman" w:eastAsia="Times New Roman" w:hAnsi="Times New Roman" w:cs="Times New Roman"/>
+          <w:kern w:val="0"/>
+          <w:sz w:val="24"/>
+          <w:szCs w:val="24"/>
+          <w:lang w:eastAsia="es-ES"/>
+          <w14:ligatures w14:val="none"/>
+        </w:rPr>
+      </w:pPr>
+      <w:proofErr w:type="spellStart"/>
+      <w:r>
+        <w:rPr>
+          <w:rFonts w:ascii="Times New Roman" w:eastAsia="Times New Roman" w:hAnsi="Times New Roman" w:cs="Times New Roman"/>
+          <w:b/>
+          <w:bCs/>
+          <w:kern w:val="0"/>
+          <w:sz w:val="24"/>
+          <w:szCs w:val="24"/>
+          <w:lang w:eastAsia="es-ES"/>
+          <w14:ligatures w14:val="none"/>
+        </w:rPr>
+        <w:t>NodoPila</w:t>
+      </w:r>
+      <w:proofErr w:type="spellEnd"/>
+      <w:r>
+        <w:rPr>
+          <w:rFonts w:ascii="Times New Roman" w:eastAsia="Times New Roman" w:hAnsi="Times New Roman" w:cs="Times New Roman"/>
+          <w:b/>
+          <w:bCs/>
+          <w:kern w:val="0"/>
+          <w:sz w:val="24"/>
+          <w:szCs w:val="24"/>
+          <w:lang w:eastAsia="es-ES"/>
+          <w14:ligatures w14:val="none"/>
+        </w:rPr>
+        <w:t>:</w:t>
+      </w:r>
+      <w:r>
+        <w:rPr>
+          <w:rFonts w:ascii="Times New Roman" w:eastAsia="Times New Roman" w:hAnsi="Times New Roman" w:cs="Times New Roman"/>
+          <w:kern w:val="0"/>
+          <w:sz w:val="24"/>
+          <w:szCs w:val="24"/>
+          <w:lang w:eastAsia="es-ES"/>
+          <w14:ligatures w14:val="none"/>
+        </w:rPr>
+        <w:t xml:space="preserve"> Nodo para la estructura de datos de Pila.</w:t>
+      </w:r>
+    </w:p>
+    <w:p>
+      <w:pPr>
+        <w:numPr>
+          <w:ilvl w:val="0"/>
+          <w:numId w:val="1"/>
+        </w:numPr>
+        <w:spacing w:before="100" w:beforeAutospacing="1" w:after="100" w:afterAutospacing="1" w:line="240" w:lineRule="auto"/>
+        <w:rPr>
+          <w:rFonts w:ascii="Times New Roman" w:eastAsia="Times New Roman" w:hAnsi="Times New Roman" w:cs="Times New Roman"/>
+          <w:kern w:val="0"/>
+          <w:sz w:val="24"/>
+          <w:szCs w:val="24"/>
+          <w:lang w:eastAsia="es-ES"/>
+          <w14:ligatures w14:val="none"/>
+        </w:rPr>
+      </w:pPr>
+      <w:proofErr w:type="spellStart"/>
+      <w:r>
+        <w:rPr>
+          <w:rFonts w:ascii="Times New Roman" w:eastAsia="Times New Roman" w:hAnsi="Times New Roman" w:cs="Times New Roman"/>
+          <w:b/>
+          <w:bCs/>
+          <w:kern w:val="0"/>
+          <w:sz w:val="24"/>
+          <w:szCs w:val="24"/>
+          <w:lang w:eastAsia="es-ES"/>
+          <w14:ligatures w14:val="none"/>
+        </w:rPr>
+        <w:t>NodoCola</w:t>
+      </w:r>
+      <w:proofErr w:type="spellEnd"/>
+      <w:r>
+        <w:rPr>
+          <w:rFonts w:ascii="Times New Roman" w:eastAsia="Times New Roman" w:hAnsi="Times New Roman" w:cs="Times New Roman"/>
+          <w:b/>
+          <w:bCs/>
+          <w:kern w:val="0"/>
+          <w:sz w:val="24"/>
+          <w:szCs w:val="24"/>
+          <w:lang w:eastAsia="es-ES"/>
+          <w14:ligatures w14:val="none"/>
+        </w:rPr>
+        <w:t>:</w:t>
+      </w:r>
+      <w:r>
+        <w:rPr>
+          <w:rFonts w:ascii="Times New Roman" w:eastAsia="Times New Roman" w:hAnsi="Times New Roman" w:cs="Times New Roman"/>
+          <w:kern w:val="0"/>
+          <w:sz w:val="24"/>
+          <w:szCs w:val="24"/>
+          <w:lang w:eastAsia="es-ES"/>
+          <w14:ligatures w14:val="none"/>
+        </w:rPr>
+        <w:t xml:space="preserve"> Nodo para la estructura de datos de Cola.</w:t>
+      </w:r>
+    </w:p>
+    <w:p>
+      <w:pPr>
+        <w:numPr>
+          <w:ilvl w:val="0"/>
+          <w:numId w:val="1"/>
+        </w:numPr>
+        <w:spacing w:before="100" w:beforeAutospacing="1" w:after="100" w:afterAutospacing="1" w:line="240" w:lineRule="auto"/>
+        <w:rPr>
+          <w:rFonts w:ascii="Times New Roman" w:eastAsia="Times New Roman" w:hAnsi="Times New Roman" w:cs="Times New Roman"/>
+          <w:kern w:val="0"/>
+          <w:sz w:val="24"/>
+          <w:szCs w:val="24"/>
+          <w:lang w:eastAsia="es-ES"/>
+          <w14:ligatures w14:val="none"/>
+        </w:rPr>
+      </w:pPr>
+      <w:proofErr w:type="spellStart"/>
+      <w:r>
+        <w:rPr>
+          <w:rFonts w:ascii="Times New Roman" w:eastAsia="Times New Roman" w:hAnsi="Times New Roman" w:cs="Times New Roman"/>
+          <w:b/>
+          <w:bCs/>
+          <w:kern w:val="0"/>
+          <w:sz w:val="24"/>
+          <w:szCs w:val="24"/>
+          <w:lang w:eastAsia="es-ES"/>
+          <w14:ligatures w14:val="none"/>
+        </w:rPr>
+        <w:t>NodoLista</w:t>
+      </w:r>
+      <w:proofErr w:type="spellEnd"/>
+      <w:r>
+        <w:rPr>
+          <w:rFonts w:ascii="Times New Roman" w:eastAsia="Times New Roman" w:hAnsi="Times New Roman" w:cs="Times New Roman"/>
+          <w:b/>
+          <w:bCs/>
+          <w:kern w:val="0"/>
+          <w:sz w:val="24"/>
+          <w:szCs w:val="24"/>
+          <w:lang w:eastAsia="es-ES"/>
+          <w14:ligatures w14:val="none"/>
+        </w:rPr>
+        <w:t>:</w:t>
+      </w:r>
+      <w:r>
+        <w:rPr>
+          <w:rFonts w:ascii="Times New Roman" w:eastAsia="Times New Roman" w:hAnsi="Times New Roman" w:cs="Times New Roman"/>
+          <w:kern w:val="0"/>
+          <w:sz w:val="24"/>
+          <w:szCs w:val="24"/>
+          <w:lang w:eastAsia="es-ES"/>
+          <w14:ligatures w14:val="none"/>
+        </w:rPr>
+        <w:t xml:space="preserve"> Nodo para la estructura de datos de Lista.</w:t>
+      </w:r>
+    </w:p>
+    <w:p>
+      <w:pPr>
+        <w:numPr>
+          <w:ilvl w:val="0"/>
+          <w:numId w:val="1"/>
+        </w:numPr>
+        <w:spacing w:before="100" w:beforeAutospacing="1" w:after="100" w:afterAutospacing="1" w:line="240" w:lineRule="auto"/>
+        <w:rPr>
+          <w:rFonts w:ascii="Times New Roman" w:eastAsia="Times New Roman" w:hAnsi="Times New Roman" w:cs="Times New Roman"/>
+          <w:kern w:val="0"/>
+          <w:sz w:val="24"/>
+          <w:szCs w:val="24"/>
+          <w:lang w:eastAsia="es-ES"/>
+          <w14:ligatures w14:val="none"/>
+        </w:rPr>
+      </w:pPr>
+      <w:r>
+        <w:rPr>
+          <w:rFonts w:ascii="Times New Roman" w:eastAsia="Times New Roman" w:hAnsi="Times New Roman" w:cs="Times New Roman"/>
+          <w:b/>
+          <w:bCs/>
+          <w:kern w:val="0"/>
+          <w:sz w:val="24"/>
+          <w:szCs w:val="24"/>
+          <w:lang w:eastAsia="es-ES"/>
+          <w14:ligatures w14:val="none"/>
+        </w:rPr>
+        <w:t>Pila:</w:t>
+      </w:r>
+      <w:r>
+        <w:rPr>
+          <w:rFonts w:ascii="Times New Roman" w:eastAsia="Times New Roman" w:hAnsi="Times New Roman" w:cs="Times New Roman"/>
+          <w:kern w:val="0"/>
+          <w:sz w:val="24"/>
+          <w:szCs w:val="24"/>
+          <w:lang w:eastAsia="es-ES"/>
+          <w14:ligatures w14:val="none"/>
+        </w:rPr>
+        <w:t xml:space="preserve"> Implementa la Pila LIFO para almacenar pedidos.</w:t>
+      </w:r>
+    </w:p>
+    <w:p>
+      <w:pPr>
+        <w:numPr>
+          <w:ilvl w:val="0"/>
+          <w:numId w:val="1"/>
+        </w:numPr>
+        <w:spacing w:before="100" w:beforeAutospacing="1" w:after="100" w:afterAutospacing="1" w:line="240" w:lineRule="auto"/>
+        <w:rPr>
+          <w:rFonts w:ascii="Times New Roman" w:eastAsia="Times New Roman" w:hAnsi="Times New Roman" w:cs="Times New Roman"/>
+          <w:kern w:val="0"/>
+          <w:sz w:val="24"/>
+          <w:szCs w:val="24"/>
+          <w:lang w:eastAsia="es-ES"/>
+          <w14:ligatures w14:val="none"/>
+        </w:rPr>
+      </w:pPr>
+      <w:r>
+        <w:rPr>
+          <w:rFonts w:ascii="Times New Roman" w:eastAsia="Times New Roman" w:hAnsi="Times New Roman" w:cs="Times New Roman"/>
+          <w:b/>
+          <w:bCs/>
+          <w:kern w:val="0"/>
+          <w:sz w:val="24"/>
+          <w:szCs w:val="24"/>
+          <w:lang w:eastAsia="es-ES"/>
+          <w14:ligatures w14:val="none"/>
+        </w:rPr>
+        <w:t>Cola:</w:t>
+      </w:r>
+      <w:r>
+        <w:rPr>
+          <w:rFonts w:ascii="Times New Roman" w:eastAsia="Times New Roman" w:hAnsi="Times New Roman" w:cs="Times New Roman"/>
+          <w:kern w:val="0"/>
+          <w:sz w:val="24"/>
+          <w:szCs w:val="24"/>
+          <w:lang w:eastAsia="es-ES"/>
+          <w14:ligatures w14:val="none"/>
+        </w:rPr>
+        <w:t xml:space="preserve"> Implementa la Cola FIFO para las estaciones de empaquetado.</w:t>
+      </w:r>
+    </w:p>
+    <w:p>
+      <w:pPr>
+        <w:numPr>
+          <w:ilvl w:val="0"/>
+          <w:numId w:val="1"/>
+        </w:numPr>
+        <w:spacing w:before="100" w:beforeAutospacing="1" w:after="100" w:afterAutospacing="1" w:line="240" w:lineRule="auto"/>
+        <w:rPr>
+          <w:rFonts w:ascii="Times New Roman" w:eastAsia="Times New Roman" w:hAnsi="Times New Roman" w:cs="Times New Roman"/>
+          <w:kern w:val="0"/>
+          <w:sz w:val="24"/>
+          <w:szCs w:val="24"/>
+          <w:lang w:eastAsia="es-ES"/>
+          <w14:ligatures w14:val="none"/>
+        </w:rPr>
+      </w:pPr>
+      <w:r>
+        <w:rPr>
+          <w:rFonts w:ascii="Times New Roman" w:eastAsia="Times New Roman" w:hAnsi="Times New Roman" w:cs="Times New Roman"/>
+          <w:b/>
+          <w:bCs/>
+          <w:kern w:val="0"/>
+          <w:sz w:val="24"/>
+          <w:szCs w:val="24"/>
+          <w:lang w:eastAsia="es-ES"/>
+          <w14:ligatures w14:val="none"/>
+        </w:rPr>
+        <w:t>Lista:</w:t>
+      </w:r>
+      <w:r>
+        <w:rPr>
+          <w:rFonts w:ascii="Times New Roman" w:eastAsia="Times New Roman" w:hAnsi="Times New Roman" w:cs="Times New Roman"/>
+          <w:kern w:val="0"/>
+          <w:sz w:val="24"/>
+          <w:szCs w:val="24"/>
+          <w:lang w:eastAsia="es-ES"/>
+          <w14:ligatures w14:val="none"/>
+        </w:rPr>
+        <w:t xml:space="preserve"> Implementa la Lista para almacenar pedidos ordenados por prioridad.</w:t>
+      </w:r>
+    </w:p>
+    <w:p>
+      <w:pPr>
+        <w:spacing w:before="100" w:beforeAutospacing="1" w:after="100" w:afterAutospacing="1" w:line="240" w:lineRule="auto"/>
+        <w:outlineLvl w:val="2"/>
+        <w:rPr>
+          <w:rFonts w:ascii="Times New Roman" w:eastAsia="Times New Roman" w:hAnsi="Times New Roman" w:cs="Times New Roman"/>
+          <w:b/>
+          <w:bCs/>
+          <w:kern w:val="0"/>
+          <w:sz w:val="27"/>
+          <w:szCs w:val="27"/>
+          <w:lang w:eastAsia="es-ES"/>
+          <w14:ligatures w14:val="none"/>
+        </w:rPr>
+      </w:pPr>
+      <w:r>
+        <w:rPr>
+          <w:rFonts w:ascii="Times New Roman" w:eastAsia="Times New Roman" w:hAnsi="Times New Roman" w:cs="Times New Roman"/>
+          <w:b/>
+          <w:bCs/>
+          <w:kern w:val="0"/>
+          <w:sz w:val="27"/>
+          <w:szCs w:val="27"/>
+          <w:lang w:eastAsia="es-ES"/>
+          <w14:ligatures w14:val="none"/>
+        </w:rPr>
+        <w:t>2. Implementar la Clase Gestor:</w:t>
+      </w:r>
+    </w:p>
+    <w:p>
+      <w:pPr>
+        <w:numPr>
+          <w:ilvl w:val="0"/>
+          <w:numId w:val="2"/>
+        </w:numPr>
+        <w:spacing w:before="100" w:beforeAutospacing="1" w:after="100" w:afterAutospacing="1" w:line="240" w:lineRule="auto"/>
+        <w:rPr>
+          <w:rFonts w:ascii="Times New Roman" w:eastAsia="Times New Roman" w:hAnsi="Times New Roman" w:cs="Times New Roman"/>
+          <w:kern w:val="0"/>
+          <w:sz w:val="24"/>
+          <w:szCs w:val="24"/>
+          <w:lang w:eastAsia="es-ES"/>
+          <w14:ligatures w14:val="none"/>
+        </w:rPr>
+      </w:pPr>
+      <w:r>
+        <w:rPr>
+          <w:rFonts w:ascii="Times New Roman" w:eastAsia="Times New Roman" w:hAnsi="Times New Roman" w:cs="Times New Roman"/>
+          <w:b/>
+          <w:bCs/>
+          <w:kern w:val="0"/>
+          <w:sz w:val="24"/>
+          <w:szCs w:val="24"/>
+          <w:lang w:eastAsia="es-ES"/>
+          <w14:ligatures w14:val="none"/>
+        </w:rPr>
+        <w:t>Gestor:</w:t>
+      </w:r>
+      <w:r>
+        <w:rPr>
+          <w:rFonts w:ascii="Times New Roman" w:eastAsia="Times New Roman" w:hAnsi="Times New Roman" w:cs="Times New Roman"/>
+          <w:kern w:val="0"/>
+          <w:sz w:val="24"/>
+          <w:szCs w:val="24"/>
+          <w:lang w:eastAsia="es-ES"/>
+          <w14:ligatures w14:val="none"/>
+        </w:rPr>
+        <w:t xml:space="preserve"> Contiene métodos para gestionar la simulación del control de pedidos, como generar, almacenar, procesar y mostrar pedidos según las opciones del menú.</w:t>
+      </w:r>
+    </w:p>
+    <w:p>
+      <w:pPr>
+        <w:spacing w:before="100" w:beforeAutospacing="1" w:after="100" w:afterAutospacing="1" w:line="240" w:lineRule="auto"/>
+        <w:outlineLvl w:val="2"/>
+        <w:rPr>
+          <w:rFonts w:ascii="Times New Roman" w:eastAsia="Times New Roman" w:hAnsi="Times New Roman" w:cs="Times New Roman"/>
+          <w:b/>
+          <w:bCs/>
+          <w:kern w:val="0"/>
+          <w:sz w:val="27"/>
+          <w:szCs w:val="27"/>
+          <w:lang w:eastAsia="es-ES"/>
+          <w14:ligatures w14:val="none"/>
+        </w:rPr>
+      </w:pPr>
+      <w:r>
+        <w:rPr>
+          <w:rFonts w:ascii="Times New Roman" w:eastAsia="Times New Roman" w:hAnsi="Times New Roman" w:cs="Times New Roman"/>
+          <w:b/>
+          <w:bCs/>
+          <w:kern w:val="0"/>
+          <w:sz w:val="27"/>
+          <w:szCs w:val="27"/>
+          <w:lang w:eastAsia="es-ES"/>
+          <w14:ligatures w14:val="none"/>
+        </w:rPr>
+        <w:t>3. Implementar la Función Principal (</w:t>
+      </w:r>
+      <w:proofErr w:type="spellStart"/>
+      <w:r>
+        <w:rPr>
+          <w:rFonts w:ascii="Times New Roman" w:eastAsia="Times New Roman" w:hAnsi="Times New Roman" w:cs="Times New Roman"/>
+          <w:b/>
+          <w:bCs/>
+          <w:kern w:val="0"/>
+          <w:sz w:val="27"/>
+          <w:szCs w:val="27"/>
+          <w:lang w:eastAsia="es-ES"/>
+          <w14:ligatures w14:val="none"/>
+        </w:rPr>
+        <w:t>main</w:t>
+      </w:r>
+      <w:proofErr w:type="spellEnd"/>
+      <w:r>
+        <w:rPr>
+          <w:rFonts w:ascii="Times New Roman" w:eastAsia="Times New Roman" w:hAnsi="Times New Roman" w:cs="Times New Roman"/>
+          <w:b/>
+          <w:bCs/>
+          <w:kern w:val="0"/>
+          <w:sz w:val="27"/>
+          <w:szCs w:val="27"/>
+          <w:lang w:eastAsia="es-ES"/>
+          <w14:ligatures w14:val="none"/>
+        </w:rPr>
+        <w:t>):</w:t>
+      </w:r>
+    </w:p>
+    <w:p>
+      <w:pPr>
+        <w:numPr>
+          <w:ilvl w:val="0"/>
+          <w:numId w:val="3"/>
+        </w:numPr>
+        <w:spacing w:before="100" w:beforeAutospacing="1" w:after="100" w:afterAutospacing="1" w:line="240" w:lineRule="auto"/>
+        <w:rPr>
+          <w:rFonts w:ascii="Times New Roman" w:eastAsia="Times New Roman" w:hAnsi="Times New Roman" w:cs="Times New Roman"/>
+          <w:kern w:val="0"/>
+          <w:sz w:val="24"/>
+          <w:szCs w:val="24"/>
+          <w:lang w:eastAsia="es-ES"/>
+          <w14:ligatures w14:val="none"/>
+        </w:rPr>
+      </w:pPr>
+      <w:proofErr w:type="spellStart"/>
+      <w:r>
+        <w:rPr>
+          <w:rFonts w:ascii="Times New Roman" w:eastAsia="Times New Roman" w:hAnsi="Times New Roman" w:cs="Times New Roman"/>
+          <w:b/>
+          <w:bCs/>
+          <w:kern w:val="0"/>
+          <w:sz w:val="24"/>
+          <w:szCs w:val="24"/>
+          <w:lang w:eastAsia="es-ES"/>
+          <w14:ligatures w14:val="none"/>
+        </w:rPr>
+        <w:t>main</w:t>
+      </w:r>
+      <w:proofErr w:type="spellEnd"/>
+      <w:r>
+        <w:rPr>
+          <w:rFonts w:ascii="Times New Roman" w:eastAsia="Times New Roman" w:hAnsi="Times New Roman" w:cs="Times New Roman"/>
+          <w:b/>
+          <w:bCs/>
+          <w:kern w:val="0"/>
+          <w:sz w:val="24"/>
+          <w:szCs w:val="24"/>
+          <w:lang w:eastAsia="es-ES"/>
+          <w14:ligatures w14:val="none"/>
+        </w:rPr>
+        <w:t>:</w:t>
+      </w:r>
+      <w:r>
+        <w:rPr>
+          <w:rFonts w:ascii="Times New Roman" w:eastAsia="Times New Roman" w:hAnsi="Times New Roman" w:cs="Times New Roman"/>
+          <w:kern w:val="0"/>
+          <w:sz w:val="24"/>
+          <w:szCs w:val="24"/>
+          <w:lang w:eastAsia="es-ES"/>
+          <w14:ligatures w14:val="none"/>
+        </w:rPr>
+        <w:t xml:space="preserve"> Muestra un menú interactivo para que el usuario seleccione las opciones A-L según lo requerido.</w:t>
+      </w:r>
+    </w:p>
+    <w:p>
+      <w:pPr>
+        <w:spacing w:before="100" w:beforeAutospacing="1" w:after="100" w:afterAutospacing="1" w:line="240" w:lineRule="auto"/>
+        <w:outlineLvl w:val="2"/>
+        <w:rPr>
+          <w:rFonts w:ascii="Times New Roman" w:eastAsia="Times New Roman" w:hAnsi="Times New Roman" w:cs="Times New Roman"/>
+          <w:b/>
+          <w:bCs/>
+          <w:kern w:val="0"/>
+          <w:sz w:val="27"/>
+          <w:szCs w:val="27"/>
+          <w:lang w:eastAsia="es-ES"/>
+          <w14:ligatures w14:val="none"/>
+        </w:rPr>
+      </w:pPr>
+      <w:r>
+        <w:rPr>
+          <w:rFonts w:ascii="Times New Roman" w:eastAsia="Times New Roman" w:hAnsi="Times New Roman" w:cs="Times New Roman"/>
+          <w:b/>
+          <w:bCs/>
+          <w:kern w:val="0"/>
+          <w:sz w:val="27"/>
+          <w:szCs w:val="27"/>
+          <w:lang w:eastAsia="es-ES"/>
+          <w14:ligatures w14:val="none"/>
+        </w:rPr>
+        <w:t>4. Generar Pedidos Aleatorios (Opción A):</w:t>
+      </w:r>
+    </w:p>
+    <w:p>
+      <w:pPr>
+        <w:numPr>
+          <w:ilvl w:val="0"/>
+          <w:numId w:val="4"/>
+        </w:numPr>
+        <w:spacing w:before="100" w:beforeAutospacing="1" w:after="100" w:afterAutospacing="1" w:line="240" w:lineRule="auto"/>
+        <w:rPr>
+          <w:rFonts w:ascii="Times New Roman" w:eastAsia="Times New Roman" w:hAnsi="Times New Roman" w:cs="Times New Roman"/>
+          <w:kern w:val="0"/>
+          <w:sz w:val="24"/>
+          <w:szCs w:val="24"/>
+          <w:lang w:eastAsia="es-ES"/>
+          <w14:ligatures w14:val="none"/>
+        </w:rPr>
+      </w:pPr>
+      <w:r>
+        <w:rPr>
+          <w:rFonts w:ascii="Times New Roman" w:eastAsia="Times New Roman" w:hAnsi="Times New Roman" w:cs="Times New Roman"/>
+          <w:kern w:val="0"/>
+          <w:sz w:val="24"/>
+          <w:szCs w:val="24"/>
+          <w:lang w:eastAsia="es-ES"/>
+          <w14:ligatures w14:val="none"/>
+        </w:rPr>
+        <w:t>Usa funciones de generación de números aleatorios para crear 12 pedidos y almacénalos en la Pila.</w:t>
+      </w:r>
+    </w:p>
+    <w:p>
+      <w:pPr>
+        <w:spacing w:before="100" w:beforeAutospacing="1" w:after="100" w:afterAutospacing="1" w:line="240" w:lineRule="auto"/>
+        <w:outlineLvl w:val="2"/>
+        <w:rPr>
+          <w:rFonts w:ascii="Times New Roman" w:eastAsia="Times New Roman" w:hAnsi="Times New Roman" w:cs="Times New Roman"/>
+          <w:b/>
+          <w:bCs/>
+          <w:kern w:val="0"/>
+          <w:sz w:val="27"/>
+          <w:szCs w:val="27"/>
+          <w:lang w:eastAsia="es-ES"/>
+          <w14:ligatures w14:val="none"/>
+        </w:rPr>
+      </w:pPr>
+      <w:r>
+        <w:rPr>
+          <w:rFonts w:ascii="Times New Roman" w:eastAsia="Times New Roman" w:hAnsi="Times New Roman" w:cs="Times New Roman"/>
+          <w:b/>
+          <w:bCs/>
+          <w:kern w:val="0"/>
+          <w:sz w:val="27"/>
+          <w:szCs w:val="27"/>
+          <w:lang w:eastAsia="es-ES"/>
+          <w14:ligatures w14:val="none"/>
+        </w:rPr>
+        <w:t>5. Implementar Resto de las Opciones del Menú:</w:t>
+      </w:r>
+    </w:p>
+    <w:p>
+      <w:pPr>
+        <w:numPr>
+          <w:ilvl w:val="0"/>
+          <w:numId w:val="5"/>
+        </w:numPr>
+        <w:spacing w:before="100" w:beforeAutospacing="1" w:after="100" w:afterAutospacing="1" w:line="240" w:lineRule="auto"/>
+        <w:rPr>
+          <w:rFonts w:ascii="Times New Roman" w:eastAsia="Times New Roman" w:hAnsi="Times New Roman" w:cs="Times New Roman"/>
+          <w:kern w:val="0"/>
+          <w:sz w:val="24"/>
+          <w:szCs w:val="24"/>
+          <w:lang w:eastAsia="es-ES"/>
+          <w14:ligatures w14:val="none"/>
+        </w:rPr>
+      </w:pPr>
+      <w:r>
+        <w:rPr>
+          <w:rFonts w:ascii="Times New Roman" w:eastAsia="Times New Roman" w:hAnsi="Times New Roman" w:cs="Times New Roman"/>
+          <w:kern w:val="0"/>
+          <w:sz w:val="24"/>
+          <w:szCs w:val="24"/>
+          <w:lang w:eastAsia="es-ES"/>
+          <w14:ligatures w14:val="none"/>
+        </w:rPr>
+        <w:t>Implementa las opciones B-K del menú según las operaciones descritas en el enunciado.</w:t>
+      </w:r>
+    </w:p>
+    <w:p>
+      <w:pPr>
+        <w:spacing w:before="100" w:beforeAutospacing="1" w:after="100" w:afterAutospacing="1" w:line="240" w:lineRule="auto"/>
+        <w:outlineLvl w:val="2"/>
+        <w:rPr>
+          <w:rFonts w:ascii="Times New Roman" w:eastAsia="Times New Roman" w:hAnsi="Times New Roman" w:cs="Times New Roman"/>
+          <w:b/>
+          <w:bCs/>
+          <w:kern w:val="0"/>
+          <w:sz w:val="27"/>
+          <w:szCs w:val="27"/>
+          <w:lang w:eastAsia="es-ES"/>
+          <w14:ligatures w14:val="none"/>
+        </w:rPr>
+      </w:pPr>
+      <w:r>
+        <w:rPr>
+          <w:rFonts w:ascii="Times New Roman" w:eastAsia="Times New Roman" w:hAnsi="Times New Roman" w:cs="Times New Roman"/>
+          <w:b/>
+          <w:bCs/>
+          <w:kern w:val="0"/>
+          <w:sz w:val="27"/>
+          <w:szCs w:val="27"/>
+          <w:lang w:eastAsia="es-ES"/>
+          <w14:ligatures w14:val="none"/>
+        </w:rPr>
+        <w:t>6. Reiniciar el Programa (Opción L):</w:t>
+      </w:r>
+    </w:p>
+    <w:p>
+      <w:pPr>
+        <w:numPr>
+          <w:ilvl w:val="0"/>
+          <w:numId w:val="6"/>
+        </w:numPr>
+        <w:spacing w:before="100" w:beforeAutospacing="1" w:after="100" w:afterAutospacing="1" w:line="240" w:lineRule="auto"/>
+        <w:rPr>
+          <w:rFonts w:ascii="Times New Roman" w:eastAsia="Times New Roman" w:hAnsi="Times New Roman" w:cs="Times New Roman"/>
+          <w:kern w:val="0"/>
+          <w:sz w:val="24"/>
+          <w:szCs w:val="24"/>
+          <w:lang w:eastAsia="es-ES"/>
+          <w14:ligatures w14:val="none"/>
+        </w:rPr>
+      </w:pPr>
+      <w:r>
+        <w:rPr>
+          <w:rFonts w:ascii="Times New Roman" w:eastAsia="Times New Roman" w:hAnsi="Times New Roman" w:cs="Times New Roman"/>
+          <w:kern w:val="0"/>
+          <w:sz w:val="24"/>
+          <w:szCs w:val="24"/>
+          <w:lang w:eastAsia="es-ES"/>
+          <w14:ligatures w14:val="none"/>
+        </w:rPr>
+        <w:t>Implementa la opción L para reiniciar el programa a su estado inicial. Puedes lograr esto creando un método de reinicio en la clase Gestor que restablezca todas las estructuras de datos a su estado inicial.</w:t>
+      </w:r>
+    </w:p>
+    <w:p>
+      <w:pPr>
+        <w:spacing w:before="100" w:beforeAutospacing="1" w:after="100" w:afterAutospacing="1" w:line="240" w:lineRule="auto"/>
+        <w:outlineLvl w:val="2"/>
+        <w:rPr>
+          <w:rFonts w:ascii="Times New Roman" w:eastAsia="Times New Roman" w:hAnsi="Times New Roman" w:cs="Times New Roman"/>
+          <w:b/>
+          <w:bCs/>
+          <w:kern w:val="0"/>
+          <w:sz w:val="27"/>
+          <w:szCs w:val="27"/>
+          <w:lang w:eastAsia="es-ES"/>
+          <w14:ligatures w14:val="none"/>
+        </w:rPr>
+      </w:pPr>
+      <w:r>
+        <w:rPr>
+          <w:rFonts w:ascii="Times New Roman" w:eastAsia="Times New Roman" w:hAnsi="Times New Roman" w:cs="Times New Roman"/>
+          <w:b/>
+          <w:bCs/>
+          <w:kern w:val="0"/>
+          <w:sz w:val="27"/>
+          <w:szCs w:val="27"/>
+          <w:lang w:eastAsia="es-ES"/>
+          <w14:ligatures w14:val="none"/>
+        </w:rPr>
+        <w:t xml:space="preserve">7. Pruebas y </w:t>
+      </w:r>
+      <w:proofErr w:type="spellStart"/>
+      <w:r>
+        <w:rPr>
+          <w:rFonts w:ascii="Times New Roman" w:eastAsia="Times New Roman" w:hAnsi="Times New Roman" w:cs="Times New Roman"/>
+          <w:b/>
+          <w:bCs/>
+          <w:kern w:val="0"/>
+          <w:sz w:val="27"/>
+          <w:szCs w:val="27"/>
+          <w:lang w:eastAsia="es-ES"/>
+          <w14:ligatures w14:val="none"/>
+        </w:rPr>
+        <w:t>Debugging</w:t>
+      </w:r>
+      <w:proofErr w:type="spellEnd"/>
+      <w:r>
+        <w:rPr>
+          <w:rFonts w:ascii="Times New Roman" w:eastAsia="Times New Roman" w:hAnsi="Times New Roman" w:cs="Times New Roman"/>
+          <w:b/>
+          <w:bCs/>
+          <w:kern w:val="0"/>
+          <w:sz w:val="27"/>
+          <w:szCs w:val="27"/>
+          <w:lang w:eastAsia="es-ES"/>
+          <w14:ligatures w14:val="none"/>
+        </w:rPr>
+        <w:t>:</w:t>
+      </w:r>
+    </w:p>
+    <w:p>
+      <w:pPr>
+        <w:numPr>
+          <w:ilvl w:val="0"/>
+          <w:numId w:val="7"/>
+        </w:numPr>
+        <w:spacing w:before="100" w:beforeAutospacing="1" w:after="100" w:afterAutospacing="1" w:line="240" w:lineRule="auto"/>
+        <w:rPr>
+          <w:rFonts w:ascii="Times New Roman" w:eastAsia="Times New Roman" w:hAnsi="Times New Roman" w:cs="Times New Roman"/>
+          <w:kern w:val="0"/>
+          <w:sz w:val="24"/>
+          <w:szCs w:val="24"/>
+          <w:lang w:eastAsia="es-ES"/>
+          <w14:ligatures w14:val="none"/>
+        </w:rPr>
+      </w:pPr>
+      <w:r>
+        <w:rPr>
+          <w:rFonts w:ascii="Times New Roman" w:eastAsia="Times New Roman" w:hAnsi="Times New Roman" w:cs="Times New Roman"/>
+          <w:kern w:val="0"/>
+          <w:sz w:val="24"/>
+          <w:szCs w:val="24"/>
+          <w:lang w:eastAsia="es-ES"/>
+          <w14:ligatures w14:val="none"/>
+        </w:rPr>
+        <w:t>Después de implementar cada parte, realiza pruebas exhaustivas para asegurarte de que cada funcionalidad esté trabajando según lo esperado. Utiliza la depuración para corregir cualquier error que encuentres.</w:t>
+      </w:r>
+    </w:p>
+    <w:p>
+      <w:pPr>
+        <w:spacing w:before="100" w:beforeAutospacing="1" w:after="100" w:afterAutospacing="1" w:line="240" w:lineRule="auto"/>
+        <w:outlineLvl w:val="2"/>
+        <w:rPr>
+          <w:rFonts w:ascii="Times New Roman" w:eastAsia="Times New Roman" w:hAnsi="Times New Roman" w:cs="Times New Roman"/>
+          <w:b/>
+          <w:bCs/>
+          <w:kern w:val="0"/>
+          <w:sz w:val="27"/>
+          <w:szCs w:val="27"/>
+          <w:lang w:eastAsia="es-ES"/>
+          <w14:ligatures w14:val="none"/>
+        </w:rPr>
+      </w:pPr>
+      <w:r>
+        <w:rPr>
+          <w:rFonts w:ascii="Times New Roman" w:eastAsia="Times New Roman" w:hAnsi="Times New Roman" w:cs="Times New Roman"/>
+          <w:b/>
+          <w:bCs/>
+          <w:kern w:val="0"/>
+          <w:sz w:val="27"/>
+          <w:szCs w:val="27"/>
+          <w:lang w:eastAsia="es-ES"/>
+          <w14:ligatures w14:val="none"/>
+        </w:rPr>
+        <w:t>8. Documentación y Comentarios:</w:t>
+      </w:r>
+    </w:p>
+    <w:p>
+      <w:pPr>
+        <w:numPr>
+          <w:ilvl w:val="0"/>
+          <w:numId w:val="8"/>
+        </w:numPr>
+        <w:spacing w:before="100" w:beforeAutospacing="1" w:after="100" w:afterAutospacing="1" w:line="240" w:lineRule="auto"/>
+        <w:rPr>
+          <w:rFonts w:ascii="Times New Roman" w:eastAsia="Times New Roman" w:hAnsi="Times New Roman" w:cs="Times New Roman"/>
+          <w:kern w:val="0"/>
+          <w:sz w:val="24"/>
+          <w:szCs w:val="24"/>
+          <w:lang w:eastAsia="es-ES"/>
+          <w14:ligatures w14:val="none"/>
+        </w:rPr>
+      </w:pPr>
+      <w:r>
+        <w:rPr>
+          <w:rFonts w:ascii="Times New Roman" w:eastAsia="Times New Roman" w:hAnsi="Times New Roman" w:cs="Times New Roman"/>
+          <w:kern w:val="0"/>
+          <w:sz w:val="24"/>
+          <w:szCs w:val="24"/>
+          <w:lang w:eastAsia="es-ES"/>
+          <w14:ligatures w14:val="none"/>
+        </w:rPr>
+        <w:t>Asegúrate de documentar tu código correctamente, incluyendo comentarios descriptivos para cada clase y método que expliquen su propósito y funcionamiento.</w:t>
+      </w:r>
+    </w:p>
     <w:p/>
     <w:sectPr>
       <w:pgSz w:w="11906" w:h="16838"/>
@@ -582,6 +1440,1227 @@
     </w:sectPr>
   </w:body>
 </w:document>
+</file>
+
+<file path=word/numbering.xml><?xml version="1.0" encoding="utf-8"?>
+<w:numbering xmlns:wpc="http://schemas.microsoft.com/office/word/2010/wordprocessingCanvas" xmlns:cx="http://schemas.microsoft.com/office/drawing/2014/chartex" xmlns:cx1="http://schemas.microsoft.com/office/drawing/2015/9/8/chartex" xmlns:cx2="http://schemas.microsoft.com/office/drawing/2015/10/21/chartex" xmlns:cx3="http://schemas.microsoft.com/office/drawing/2016/5/9/chartex" xmlns:cx4="http://schemas.microsoft.com/office/drawing/2016/5/10/chartex" xmlns:cx5="http://schemas.microsoft.com/office/drawing/2016/5/11/chartex" xmlns:cx6="http://schemas.microsoft.com/office/drawing/2016/5/12/chartex" xmlns:cx7="http://schemas.microsoft.com/office/drawing/2016/5/13/chartex" xmlns:cx8="http://schemas.microsoft.com/office/drawing/2016/5/14/chartex" xmlns:mc="http://schemas.openxmlformats.org/markup-compatibility/2006" xmlns:aink="http://schemas.microsoft.com/office/drawing/2016/ink" xmlns:am3d="http://schemas.microsoft.com/office/drawing/2017/model3d" xmlns:o="urn:schemas-microsoft-com:office:office" xmlns:oel="http://schemas.microsoft.com/office/2019/extlst" xmlns:r="http://schemas.openxmlformats.org/officeDocument/2006/relationships" xmlns:m="http://schemas.openxmlformats.org/officeDocument/2006/math" xmlns:v="urn:schemas-microsoft-com:vml" xmlns:wp14="http://schemas.microsoft.com/office/word/2010/wordprocessingDrawing" xmlns:wp="http://schemas.openxmlformats.org/drawingml/2006/wordprocessingDrawing" xmlns:w10="urn:schemas-microsoft-com:office:word" xmlns:w="http://schemas.openxmlformats.org/wordprocessingml/2006/main" xmlns:w14="http://schemas.microsoft.com/office/word/2010/wordml" xmlns:w15="http://schemas.microsoft.com/office/word/2012/wordml" xmlns:w16cex="http://schemas.microsoft.com/office/word/2018/wordml/cex" xmlns:w16cid="http://schemas.microsoft.com/office/word/2016/wordml/cid" xmlns:w16="http://schemas.microsoft.com/office/word/2018/wordml" xmlns:w16sdtdh="http://schemas.microsoft.com/office/word/2020/wordml/sdtdatahash" xmlns:w16se="http://schemas.microsoft.com/office/word/2015/wordml/symex" xmlns:wpg="http://schemas.microsoft.com/office/word/2010/wordprocessingGroup" xmlns:wpi="http://schemas.microsoft.com/office/word/2010/wordprocessingInk" xmlns:wne="http://schemas.microsoft.com/office/word/2006/wordml" xmlns:wps="http://schemas.microsoft.com/office/word/2010/wordprocessingShape" mc:Ignorable="w14 w15 w16se w16cid w16 w16cex w16sdtdh wp14">
+  <w:abstractNum w:abstractNumId="0" w15:restartNumberingAfterBreak="0">
+    <w:nsid w:val="32621143"/>
+    <w:multiLevelType w:val="multilevel"/>
+    <w:tmpl w:val="E91A214C"/>
+    <w:lvl w:ilvl="0">
+      <w:start w:val="1"/>
+      <w:numFmt w:val="bullet"/>
+      <w:lvlText w:val=""/>
+      <w:lvlJc w:val="left"/>
+      <w:pPr>
+        <w:tabs>
+          <w:tab w:val="num" w:pos="720"/>
+        </w:tabs>
+        <w:ind w:left="720" w:hanging="360"/>
+      </w:pPr>
+      <w:rPr>
+        <w:rFonts w:ascii="Symbol" w:hAnsi="Symbol" w:hint="default"/>
+        <w:sz w:val="20"/>
+      </w:rPr>
+    </w:lvl>
+    <w:lvl w:ilvl="1" w:tentative="1">
+      <w:start w:val="1"/>
+      <w:numFmt w:val="bullet"/>
+      <w:lvlText w:val="o"/>
+      <w:lvlJc w:val="left"/>
+      <w:pPr>
+        <w:tabs>
+          <w:tab w:val="num" w:pos="1440"/>
+        </w:tabs>
+        <w:ind w:left="1440" w:hanging="360"/>
+      </w:pPr>
+      <w:rPr>
+        <w:rFonts w:ascii="Courier New" w:hAnsi="Courier New" w:hint="default"/>
+        <w:sz w:val="20"/>
+      </w:rPr>
+    </w:lvl>
+    <w:lvl w:ilvl="2" w:tentative="1">
+      <w:start w:val="1"/>
+      <w:numFmt w:val="bullet"/>
+      <w:lvlText w:val=""/>
+      <w:lvlJc w:val="left"/>
+      <w:pPr>
+        <w:tabs>
+          <w:tab w:val="num" w:pos="2160"/>
+        </w:tabs>
+        <w:ind w:left="2160" w:hanging="360"/>
+      </w:pPr>
+      <w:rPr>
+        <w:rFonts w:ascii="Wingdings" w:hAnsi="Wingdings" w:hint="default"/>
+        <w:sz w:val="20"/>
+      </w:rPr>
+    </w:lvl>
+    <w:lvl w:ilvl="3" w:tentative="1">
+      <w:start w:val="1"/>
+      <w:numFmt w:val="bullet"/>
+      <w:lvlText w:val=""/>
+      <w:lvlJc w:val="left"/>
+      <w:pPr>
+        <w:tabs>
+          <w:tab w:val="num" w:pos="2880"/>
+        </w:tabs>
+        <w:ind w:left="2880" w:hanging="360"/>
+      </w:pPr>
+      <w:rPr>
+        <w:rFonts w:ascii="Wingdings" w:hAnsi="Wingdings" w:hint="default"/>
+        <w:sz w:val="20"/>
+      </w:rPr>
+    </w:lvl>
+    <w:lvl w:ilvl="4" w:tentative="1">
+      <w:start w:val="1"/>
+      <w:numFmt w:val="bullet"/>
+      <w:lvlText w:val=""/>
+      <w:lvlJc w:val="left"/>
+      <w:pPr>
+        <w:tabs>
+          <w:tab w:val="num" w:pos="3600"/>
+        </w:tabs>
+        <w:ind w:left="3600" w:hanging="360"/>
+      </w:pPr>
+      <w:rPr>
+        <w:rFonts w:ascii="Wingdings" w:hAnsi="Wingdings" w:hint="default"/>
+        <w:sz w:val="20"/>
+      </w:rPr>
+    </w:lvl>
+    <w:lvl w:ilvl="5" w:tentative="1">
+      <w:start w:val="1"/>
+      <w:numFmt w:val="bullet"/>
+      <w:lvlText w:val=""/>
+      <w:lvlJc w:val="left"/>
+      <w:pPr>
+        <w:tabs>
+          <w:tab w:val="num" w:pos="4320"/>
+        </w:tabs>
+        <w:ind w:left="4320" w:hanging="360"/>
+      </w:pPr>
+      <w:rPr>
+        <w:rFonts w:ascii="Wingdings" w:hAnsi="Wingdings" w:hint="default"/>
+        <w:sz w:val="20"/>
+      </w:rPr>
+    </w:lvl>
+    <w:lvl w:ilvl="6" w:tentative="1">
+      <w:start w:val="1"/>
+      <w:numFmt w:val="bullet"/>
+      <w:lvlText w:val=""/>
+      <w:lvlJc w:val="left"/>
+      <w:pPr>
+        <w:tabs>
+          <w:tab w:val="num" w:pos="5040"/>
+        </w:tabs>
+        <w:ind w:left="5040" w:hanging="360"/>
+      </w:pPr>
+      <w:rPr>
+        <w:rFonts w:ascii="Wingdings" w:hAnsi="Wingdings" w:hint="default"/>
+        <w:sz w:val="20"/>
+      </w:rPr>
+    </w:lvl>
+    <w:lvl w:ilvl="7" w:tentative="1">
+      <w:start w:val="1"/>
+      <w:numFmt w:val="bullet"/>
+      <w:lvlText w:val=""/>
+      <w:lvlJc w:val="left"/>
+      <w:pPr>
+        <w:tabs>
+          <w:tab w:val="num" w:pos="5760"/>
+        </w:tabs>
+        <w:ind w:left="5760" w:hanging="360"/>
+      </w:pPr>
+      <w:rPr>
+        <w:rFonts w:ascii="Wingdings" w:hAnsi="Wingdings" w:hint="default"/>
+        <w:sz w:val="20"/>
+      </w:rPr>
+    </w:lvl>
+    <w:lvl w:ilvl="8" w:tentative="1">
+      <w:start w:val="1"/>
+      <w:numFmt w:val="bullet"/>
+      <w:lvlText w:val=""/>
+      <w:lvlJc w:val="left"/>
+      <w:pPr>
+        <w:tabs>
+          <w:tab w:val="num" w:pos="6480"/>
+        </w:tabs>
+        <w:ind w:left="6480" w:hanging="360"/>
+      </w:pPr>
+      <w:rPr>
+        <w:rFonts w:ascii="Wingdings" w:hAnsi="Wingdings" w:hint="default"/>
+        <w:sz w:val="20"/>
+      </w:rPr>
+    </w:lvl>
+  </w:abstractNum>
+  <w:abstractNum w:abstractNumId="1" w15:restartNumberingAfterBreak="0">
+    <w:nsid w:val="353E44F6"/>
+    <w:multiLevelType w:val="multilevel"/>
+    <w:tmpl w:val="BFF0FBC2"/>
+    <w:lvl w:ilvl="0">
+      <w:start w:val="1"/>
+      <w:numFmt w:val="bullet"/>
+      <w:lvlText w:val=""/>
+      <w:lvlJc w:val="left"/>
+      <w:pPr>
+        <w:tabs>
+          <w:tab w:val="num" w:pos="720"/>
+        </w:tabs>
+        <w:ind w:left="720" w:hanging="360"/>
+      </w:pPr>
+      <w:rPr>
+        <w:rFonts w:ascii="Symbol" w:hAnsi="Symbol" w:hint="default"/>
+        <w:sz w:val="20"/>
+      </w:rPr>
+    </w:lvl>
+    <w:lvl w:ilvl="1" w:tentative="1">
+      <w:start w:val="1"/>
+      <w:numFmt w:val="bullet"/>
+      <w:lvlText w:val="o"/>
+      <w:lvlJc w:val="left"/>
+      <w:pPr>
+        <w:tabs>
+          <w:tab w:val="num" w:pos="1440"/>
+        </w:tabs>
+        <w:ind w:left="1440" w:hanging="360"/>
+      </w:pPr>
+      <w:rPr>
+        <w:rFonts w:ascii="Courier New" w:hAnsi="Courier New" w:hint="default"/>
+        <w:sz w:val="20"/>
+      </w:rPr>
+    </w:lvl>
+    <w:lvl w:ilvl="2" w:tentative="1">
+      <w:start w:val="1"/>
+      <w:numFmt w:val="bullet"/>
+      <w:lvlText w:val=""/>
+      <w:lvlJc w:val="left"/>
+      <w:pPr>
+        <w:tabs>
+          <w:tab w:val="num" w:pos="2160"/>
+        </w:tabs>
+        <w:ind w:left="2160" w:hanging="360"/>
+      </w:pPr>
+      <w:rPr>
+        <w:rFonts w:ascii="Wingdings" w:hAnsi="Wingdings" w:hint="default"/>
+        <w:sz w:val="20"/>
+      </w:rPr>
+    </w:lvl>
+    <w:lvl w:ilvl="3" w:tentative="1">
+      <w:start w:val="1"/>
+      <w:numFmt w:val="bullet"/>
+      <w:lvlText w:val=""/>
+      <w:lvlJc w:val="left"/>
+      <w:pPr>
+        <w:tabs>
+          <w:tab w:val="num" w:pos="2880"/>
+        </w:tabs>
+        <w:ind w:left="2880" w:hanging="360"/>
+      </w:pPr>
+      <w:rPr>
+        <w:rFonts w:ascii="Wingdings" w:hAnsi="Wingdings" w:hint="default"/>
+        <w:sz w:val="20"/>
+      </w:rPr>
+    </w:lvl>
+    <w:lvl w:ilvl="4" w:tentative="1">
+      <w:start w:val="1"/>
+      <w:numFmt w:val="bullet"/>
+      <w:lvlText w:val=""/>
+      <w:lvlJc w:val="left"/>
+      <w:pPr>
+        <w:tabs>
+          <w:tab w:val="num" w:pos="3600"/>
+        </w:tabs>
+        <w:ind w:left="3600" w:hanging="360"/>
+      </w:pPr>
+      <w:rPr>
+        <w:rFonts w:ascii="Wingdings" w:hAnsi="Wingdings" w:hint="default"/>
+        <w:sz w:val="20"/>
+      </w:rPr>
+    </w:lvl>
+    <w:lvl w:ilvl="5" w:tentative="1">
+      <w:start w:val="1"/>
+      <w:numFmt w:val="bullet"/>
+      <w:lvlText w:val=""/>
+      <w:lvlJc w:val="left"/>
+      <w:pPr>
+        <w:tabs>
+          <w:tab w:val="num" w:pos="4320"/>
+        </w:tabs>
+        <w:ind w:left="4320" w:hanging="360"/>
+      </w:pPr>
+      <w:rPr>
+        <w:rFonts w:ascii="Wingdings" w:hAnsi="Wingdings" w:hint="default"/>
+        <w:sz w:val="20"/>
+      </w:rPr>
+    </w:lvl>
+    <w:lvl w:ilvl="6" w:tentative="1">
+      <w:start w:val="1"/>
+      <w:numFmt w:val="bullet"/>
+      <w:lvlText w:val=""/>
+      <w:lvlJc w:val="left"/>
+      <w:pPr>
+        <w:tabs>
+          <w:tab w:val="num" w:pos="5040"/>
+        </w:tabs>
+        <w:ind w:left="5040" w:hanging="360"/>
+      </w:pPr>
+      <w:rPr>
+        <w:rFonts w:ascii="Wingdings" w:hAnsi="Wingdings" w:hint="default"/>
+        <w:sz w:val="20"/>
+      </w:rPr>
+    </w:lvl>
+    <w:lvl w:ilvl="7" w:tentative="1">
+      <w:start w:val="1"/>
+      <w:numFmt w:val="bullet"/>
+      <w:lvlText w:val=""/>
+      <w:lvlJc w:val="left"/>
+      <w:pPr>
+        <w:tabs>
+          <w:tab w:val="num" w:pos="5760"/>
+        </w:tabs>
+        <w:ind w:left="5760" w:hanging="360"/>
+      </w:pPr>
+      <w:rPr>
+        <w:rFonts w:ascii="Wingdings" w:hAnsi="Wingdings" w:hint="default"/>
+        <w:sz w:val="20"/>
+      </w:rPr>
+    </w:lvl>
+    <w:lvl w:ilvl="8" w:tentative="1">
+      <w:start w:val="1"/>
+      <w:numFmt w:val="bullet"/>
+      <w:lvlText w:val=""/>
+      <w:lvlJc w:val="left"/>
+      <w:pPr>
+        <w:tabs>
+          <w:tab w:val="num" w:pos="6480"/>
+        </w:tabs>
+        <w:ind w:left="6480" w:hanging="360"/>
+      </w:pPr>
+      <w:rPr>
+        <w:rFonts w:ascii="Wingdings" w:hAnsi="Wingdings" w:hint="default"/>
+        <w:sz w:val="20"/>
+      </w:rPr>
+    </w:lvl>
+  </w:abstractNum>
+  <w:abstractNum w:abstractNumId="2" w15:restartNumberingAfterBreak="0">
+    <w:nsid w:val="39C5047E"/>
+    <w:multiLevelType w:val="multilevel"/>
+    <w:tmpl w:val="1F9278E8"/>
+    <w:lvl w:ilvl="0">
+      <w:start w:val="1"/>
+      <w:numFmt w:val="bullet"/>
+      <w:lvlText w:val=""/>
+      <w:lvlJc w:val="left"/>
+      <w:pPr>
+        <w:tabs>
+          <w:tab w:val="num" w:pos="720"/>
+        </w:tabs>
+        <w:ind w:left="720" w:hanging="360"/>
+      </w:pPr>
+      <w:rPr>
+        <w:rFonts w:ascii="Symbol" w:hAnsi="Symbol" w:hint="default"/>
+        <w:sz w:val="20"/>
+      </w:rPr>
+    </w:lvl>
+    <w:lvl w:ilvl="1" w:tentative="1">
+      <w:start w:val="1"/>
+      <w:numFmt w:val="bullet"/>
+      <w:lvlText w:val="o"/>
+      <w:lvlJc w:val="left"/>
+      <w:pPr>
+        <w:tabs>
+          <w:tab w:val="num" w:pos="1440"/>
+        </w:tabs>
+        <w:ind w:left="1440" w:hanging="360"/>
+      </w:pPr>
+      <w:rPr>
+        <w:rFonts w:ascii="Courier New" w:hAnsi="Courier New" w:hint="default"/>
+        <w:sz w:val="20"/>
+      </w:rPr>
+    </w:lvl>
+    <w:lvl w:ilvl="2" w:tentative="1">
+      <w:start w:val="1"/>
+      <w:numFmt w:val="bullet"/>
+      <w:lvlText w:val=""/>
+      <w:lvlJc w:val="left"/>
+      <w:pPr>
+        <w:tabs>
+          <w:tab w:val="num" w:pos="2160"/>
+        </w:tabs>
+        <w:ind w:left="2160" w:hanging="360"/>
+      </w:pPr>
+      <w:rPr>
+        <w:rFonts w:ascii="Wingdings" w:hAnsi="Wingdings" w:hint="default"/>
+        <w:sz w:val="20"/>
+      </w:rPr>
+    </w:lvl>
+    <w:lvl w:ilvl="3" w:tentative="1">
+      <w:start w:val="1"/>
+      <w:numFmt w:val="bullet"/>
+      <w:lvlText w:val=""/>
+      <w:lvlJc w:val="left"/>
+      <w:pPr>
+        <w:tabs>
+          <w:tab w:val="num" w:pos="2880"/>
+        </w:tabs>
+        <w:ind w:left="2880" w:hanging="360"/>
+      </w:pPr>
+      <w:rPr>
+        <w:rFonts w:ascii="Wingdings" w:hAnsi="Wingdings" w:hint="default"/>
+        <w:sz w:val="20"/>
+      </w:rPr>
+    </w:lvl>
+    <w:lvl w:ilvl="4" w:tentative="1">
+      <w:start w:val="1"/>
+      <w:numFmt w:val="bullet"/>
+      <w:lvlText w:val=""/>
+      <w:lvlJc w:val="left"/>
+      <w:pPr>
+        <w:tabs>
+          <w:tab w:val="num" w:pos="3600"/>
+        </w:tabs>
+        <w:ind w:left="3600" w:hanging="360"/>
+      </w:pPr>
+      <w:rPr>
+        <w:rFonts w:ascii="Wingdings" w:hAnsi="Wingdings" w:hint="default"/>
+        <w:sz w:val="20"/>
+      </w:rPr>
+    </w:lvl>
+    <w:lvl w:ilvl="5" w:tentative="1">
+      <w:start w:val="1"/>
+      <w:numFmt w:val="bullet"/>
+      <w:lvlText w:val=""/>
+      <w:lvlJc w:val="left"/>
+      <w:pPr>
+        <w:tabs>
+          <w:tab w:val="num" w:pos="4320"/>
+        </w:tabs>
+        <w:ind w:left="4320" w:hanging="360"/>
+      </w:pPr>
+      <w:rPr>
+        <w:rFonts w:ascii="Wingdings" w:hAnsi="Wingdings" w:hint="default"/>
+        <w:sz w:val="20"/>
+      </w:rPr>
+    </w:lvl>
+    <w:lvl w:ilvl="6" w:tentative="1">
+      <w:start w:val="1"/>
+      <w:numFmt w:val="bullet"/>
+      <w:lvlText w:val=""/>
+      <w:lvlJc w:val="left"/>
+      <w:pPr>
+        <w:tabs>
+          <w:tab w:val="num" w:pos="5040"/>
+        </w:tabs>
+        <w:ind w:left="5040" w:hanging="360"/>
+      </w:pPr>
+      <w:rPr>
+        <w:rFonts w:ascii="Wingdings" w:hAnsi="Wingdings" w:hint="default"/>
+        <w:sz w:val="20"/>
+      </w:rPr>
+    </w:lvl>
+    <w:lvl w:ilvl="7" w:tentative="1">
+      <w:start w:val="1"/>
+      <w:numFmt w:val="bullet"/>
+      <w:lvlText w:val=""/>
+      <w:lvlJc w:val="left"/>
+      <w:pPr>
+        <w:tabs>
+          <w:tab w:val="num" w:pos="5760"/>
+        </w:tabs>
+        <w:ind w:left="5760" w:hanging="360"/>
+      </w:pPr>
+      <w:rPr>
+        <w:rFonts w:ascii="Wingdings" w:hAnsi="Wingdings" w:hint="default"/>
+        <w:sz w:val="20"/>
+      </w:rPr>
+    </w:lvl>
+    <w:lvl w:ilvl="8" w:tentative="1">
+      <w:start w:val="1"/>
+      <w:numFmt w:val="bullet"/>
+      <w:lvlText w:val=""/>
+      <w:lvlJc w:val="left"/>
+      <w:pPr>
+        <w:tabs>
+          <w:tab w:val="num" w:pos="6480"/>
+        </w:tabs>
+        <w:ind w:left="6480" w:hanging="360"/>
+      </w:pPr>
+      <w:rPr>
+        <w:rFonts w:ascii="Wingdings" w:hAnsi="Wingdings" w:hint="default"/>
+        <w:sz w:val="20"/>
+      </w:rPr>
+    </w:lvl>
+  </w:abstractNum>
+  <w:abstractNum w:abstractNumId="3" w15:restartNumberingAfterBreak="0">
+    <w:nsid w:val="444B31C3"/>
+    <w:multiLevelType w:val="multilevel"/>
+    <w:tmpl w:val="970AC46C"/>
+    <w:lvl w:ilvl="0">
+      <w:start w:val="1"/>
+      <w:numFmt w:val="bullet"/>
+      <w:lvlText w:val=""/>
+      <w:lvlJc w:val="left"/>
+      <w:pPr>
+        <w:tabs>
+          <w:tab w:val="num" w:pos="720"/>
+        </w:tabs>
+        <w:ind w:left="720" w:hanging="360"/>
+      </w:pPr>
+      <w:rPr>
+        <w:rFonts w:ascii="Symbol" w:hAnsi="Symbol" w:hint="default"/>
+        <w:sz w:val="20"/>
+      </w:rPr>
+    </w:lvl>
+    <w:lvl w:ilvl="1" w:tentative="1">
+      <w:start w:val="1"/>
+      <w:numFmt w:val="bullet"/>
+      <w:lvlText w:val="o"/>
+      <w:lvlJc w:val="left"/>
+      <w:pPr>
+        <w:tabs>
+          <w:tab w:val="num" w:pos="1440"/>
+        </w:tabs>
+        <w:ind w:left="1440" w:hanging="360"/>
+      </w:pPr>
+      <w:rPr>
+        <w:rFonts w:ascii="Courier New" w:hAnsi="Courier New" w:hint="default"/>
+        <w:sz w:val="20"/>
+      </w:rPr>
+    </w:lvl>
+    <w:lvl w:ilvl="2" w:tentative="1">
+      <w:start w:val="1"/>
+      <w:numFmt w:val="bullet"/>
+      <w:lvlText w:val=""/>
+      <w:lvlJc w:val="left"/>
+      <w:pPr>
+        <w:tabs>
+          <w:tab w:val="num" w:pos="2160"/>
+        </w:tabs>
+        <w:ind w:left="2160" w:hanging="360"/>
+      </w:pPr>
+      <w:rPr>
+        <w:rFonts w:ascii="Wingdings" w:hAnsi="Wingdings" w:hint="default"/>
+        <w:sz w:val="20"/>
+      </w:rPr>
+    </w:lvl>
+    <w:lvl w:ilvl="3" w:tentative="1">
+      <w:start w:val="1"/>
+      <w:numFmt w:val="bullet"/>
+      <w:lvlText w:val=""/>
+      <w:lvlJc w:val="left"/>
+      <w:pPr>
+        <w:tabs>
+          <w:tab w:val="num" w:pos="2880"/>
+        </w:tabs>
+        <w:ind w:left="2880" w:hanging="360"/>
+      </w:pPr>
+      <w:rPr>
+        <w:rFonts w:ascii="Wingdings" w:hAnsi="Wingdings" w:hint="default"/>
+        <w:sz w:val="20"/>
+      </w:rPr>
+    </w:lvl>
+    <w:lvl w:ilvl="4" w:tentative="1">
+      <w:start w:val="1"/>
+      <w:numFmt w:val="bullet"/>
+      <w:lvlText w:val=""/>
+      <w:lvlJc w:val="left"/>
+      <w:pPr>
+        <w:tabs>
+          <w:tab w:val="num" w:pos="3600"/>
+        </w:tabs>
+        <w:ind w:left="3600" w:hanging="360"/>
+      </w:pPr>
+      <w:rPr>
+        <w:rFonts w:ascii="Wingdings" w:hAnsi="Wingdings" w:hint="default"/>
+        <w:sz w:val="20"/>
+      </w:rPr>
+    </w:lvl>
+    <w:lvl w:ilvl="5" w:tentative="1">
+      <w:start w:val="1"/>
+      <w:numFmt w:val="bullet"/>
+      <w:lvlText w:val=""/>
+      <w:lvlJc w:val="left"/>
+      <w:pPr>
+        <w:tabs>
+          <w:tab w:val="num" w:pos="4320"/>
+        </w:tabs>
+        <w:ind w:left="4320" w:hanging="360"/>
+      </w:pPr>
+      <w:rPr>
+        <w:rFonts w:ascii="Wingdings" w:hAnsi="Wingdings" w:hint="default"/>
+        <w:sz w:val="20"/>
+      </w:rPr>
+    </w:lvl>
+    <w:lvl w:ilvl="6" w:tentative="1">
+      <w:start w:val="1"/>
+      <w:numFmt w:val="bullet"/>
+      <w:lvlText w:val=""/>
+      <w:lvlJc w:val="left"/>
+      <w:pPr>
+        <w:tabs>
+          <w:tab w:val="num" w:pos="5040"/>
+        </w:tabs>
+        <w:ind w:left="5040" w:hanging="360"/>
+      </w:pPr>
+      <w:rPr>
+        <w:rFonts w:ascii="Wingdings" w:hAnsi="Wingdings" w:hint="default"/>
+        <w:sz w:val="20"/>
+      </w:rPr>
+    </w:lvl>
+    <w:lvl w:ilvl="7" w:tentative="1">
+      <w:start w:val="1"/>
+      <w:numFmt w:val="bullet"/>
+      <w:lvlText w:val=""/>
+      <w:lvlJc w:val="left"/>
+      <w:pPr>
+        <w:tabs>
+          <w:tab w:val="num" w:pos="5760"/>
+        </w:tabs>
+        <w:ind w:left="5760" w:hanging="360"/>
+      </w:pPr>
+      <w:rPr>
+        <w:rFonts w:ascii="Wingdings" w:hAnsi="Wingdings" w:hint="default"/>
+        <w:sz w:val="20"/>
+      </w:rPr>
+    </w:lvl>
+    <w:lvl w:ilvl="8" w:tentative="1">
+      <w:start w:val="1"/>
+      <w:numFmt w:val="bullet"/>
+      <w:lvlText w:val=""/>
+      <w:lvlJc w:val="left"/>
+      <w:pPr>
+        <w:tabs>
+          <w:tab w:val="num" w:pos="6480"/>
+        </w:tabs>
+        <w:ind w:left="6480" w:hanging="360"/>
+      </w:pPr>
+      <w:rPr>
+        <w:rFonts w:ascii="Wingdings" w:hAnsi="Wingdings" w:hint="default"/>
+        <w:sz w:val="20"/>
+      </w:rPr>
+    </w:lvl>
+  </w:abstractNum>
+  <w:abstractNum w:abstractNumId="4" w15:restartNumberingAfterBreak="0">
+    <w:nsid w:val="49865A10"/>
+    <w:multiLevelType w:val="multilevel"/>
+    <w:tmpl w:val="9F644A14"/>
+    <w:lvl w:ilvl="0">
+      <w:start w:val="1"/>
+      <w:numFmt w:val="bullet"/>
+      <w:lvlText w:val=""/>
+      <w:lvlJc w:val="left"/>
+      <w:pPr>
+        <w:tabs>
+          <w:tab w:val="num" w:pos="720"/>
+        </w:tabs>
+        <w:ind w:left="720" w:hanging="360"/>
+      </w:pPr>
+      <w:rPr>
+        <w:rFonts w:ascii="Symbol" w:hAnsi="Symbol" w:hint="default"/>
+        <w:sz w:val="20"/>
+      </w:rPr>
+    </w:lvl>
+    <w:lvl w:ilvl="1" w:tentative="1">
+      <w:start w:val="1"/>
+      <w:numFmt w:val="bullet"/>
+      <w:lvlText w:val="o"/>
+      <w:lvlJc w:val="left"/>
+      <w:pPr>
+        <w:tabs>
+          <w:tab w:val="num" w:pos="1440"/>
+        </w:tabs>
+        <w:ind w:left="1440" w:hanging="360"/>
+      </w:pPr>
+      <w:rPr>
+        <w:rFonts w:ascii="Courier New" w:hAnsi="Courier New" w:hint="default"/>
+        <w:sz w:val="20"/>
+      </w:rPr>
+    </w:lvl>
+    <w:lvl w:ilvl="2" w:tentative="1">
+      <w:start w:val="1"/>
+      <w:numFmt w:val="bullet"/>
+      <w:lvlText w:val=""/>
+      <w:lvlJc w:val="left"/>
+      <w:pPr>
+        <w:tabs>
+          <w:tab w:val="num" w:pos="2160"/>
+        </w:tabs>
+        <w:ind w:left="2160" w:hanging="360"/>
+      </w:pPr>
+      <w:rPr>
+        <w:rFonts w:ascii="Wingdings" w:hAnsi="Wingdings" w:hint="default"/>
+        <w:sz w:val="20"/>
+      </w:rPr>
+    </w:lvl>
+    <w:lvl w:ilvl="3" w:tentative="1">
+      <w:start w:val="1"/>
+      <w:numFmt w:val="bullet"/>
+      <w:lvlText w:val=""/>
+      <w:lvlJc w:val="left"/>
+      <w:pPr>
+        <w:tabs>
+          <w:tab w:val="num" w:pos="2880"/>
+        </w:tabs>
+        <w:ind w:left="2880" w:hanging="360"/>
+      </w:pPr>
+      <w:rPr>
+        <w:rFonts w:ascii="Wingdings" w:hAnsi="Wingdings" w:hint="default"/>
+        <w:sz w:val="20"/>
+      </w:rPr>
+    </w:lvl>
+    <w:lvl w:ilvl="4" w:tentative="1">
+      <w:start w:val="1"/>
+      <w:numFmt w:val="bullet"/>
+      <w:lvlText w:val=""/>
+      <w:lvlJc w:val="left"/>
+      <w:pPr>
+        <w:tabs>
+          <w:tab w:val="num" w:pos="3600"/>
+        </w:tabs>
+        <w:ind w:left="3600" w:hanging="360"/>
+      </w:pPr>
+      <w:rPr>
+        <w:rFonts w:ascii="Wingdings" w:hAnsi="Wingdings" w:hint="default"/>
+        <w:sz w:val="20"/>
+      </w:rPr>
+    </w:lvl>
+    <w:lvl w:ilvl="5" w:tentative="1">
+      <w:start w:val="1"/>
+      <w:numFmt w:val="bullet"/>
+      <w:lvlText w:val=""/>
+      <w:lvlJc w:val="left"/>
+      <w:pPr>
+        <w:tabs>
+          <w:tab w:val="num" w:pos="4320"/>
+        </w:tabs>
+        <w:ind w:left="4320" w:hanging="360"/>
+      </w:pPr>
+      <w:rPr>
+        <w:rFonts w:ascii="Wingdings" w:hAnsi="Wingdings" w:hint="default"/>
+        <w:sz w:val="20"/>
+      </w:rPr>
+    </w:lvl>
+    <w:lvl w:ilvl="6" w:tentative="1">
+      <w:start w:val="1"/>
+      <w:numFmt w:val="bullet"/>
+      <w:lvlText w:val=""/>
+      <w:lvlJc w:val="left"/>
+      <w:pPr>
+        <w:tabs>
+          <w:tab w:val="num" w:pos="5040"/>
+        </w:tabs>
+        <w:ind w:left="5040" w:hanging="360"/>
+      </w:pPr>
+      <w:rPr>
+        <w:rFonts w:ascii="Wingdings" w:hAnsi="Wingdings" w:hint="default"/>
+        <w:sz w:val="20"/>
+      </w:rPr>
+    </w:lvl>
+    <w:lvl w:ilvl="7" w:tentative="1">
+      <w:start w:val="1"/>
+      <w:numFmt w:val="bullet"/>
+      <w:lvlText w:val=""/>
+      <w:lvlJc w:val="left"/>
+      <w:pPr>
+        <w:tabs>
+          <w:tab w:val="num" w:pos="5760"/>
+        </w:tabs>
+        <w:ind w:left="5760" w:hanging="360"/>
+      </w:pPr>
+      <w:rPr>
+        <w:rFonts w:ascii="Wingdings" w:hAnsi="Wingdings" w:hint="default"/>
+        <w:sz w:val="20"/>
+      </w:rPr>
+    </w:lvl>
+    <w:lvl w:ilvl="8" w:tentative="1">
+      <w:start w:val="1"/>
+      <w:numFmt w:val="bullet"/>
+      <w:lvlText w:val=""/>
+      <w:lvlJc w:val="left"/>
+      <w:pPr>
+        <w:tabs>
+          <w:tab w:val="num" w:pos="6480"/>
+        </w:tabs>
+        <w:ind w:left="6480" w:hanging="360"/>
+      </w:pPr>
+      <w:rPr>
+        <w:rFonts w:ascii="Wingdings" w:hAnsi="Wingdings" w:hint="default"/>
+        <w:sz w:val="20"/>
+      </w:rPr>
+    </w:lvl>
+  </w:abstractNum>
+  <w:abstractNum w:abstractNumId="5" w15:restartNumberingAfterBreak="0">
+    <w:nsid w:val="5B76172B"/>
+    <w:multiLevelType w:val="multilevel"/>
+    <w:tmpl w:val="EAD0B2F2"/>
+    <w:lvl w:ilvl="0">
+      <w:start w:val="1"/>
+      <w:numFmt w:val="bullet"/>
+      <w:lvlText w:val=""/>
+      <w:lvlJc w:val="left"/>
+      <w:pPr>
+        <w:tabs>
+          <w:tab w:val="num" w:pos="720"/>
+        </w:tabs>
+        <w:ind w:left="720" w:hanging="360"/>
+      </w:pPr>
+      <w:rPr>
+        <w:rFonts w:ascii="Symbol" w:hAnsi="Symbol" w:hint="default"/>
+        <w:sz w:val="20"/>
+      </w:rPr>
+    </w:lvl>
+    <w:lvl w:ilvl="1" w:tentative="1">
+      <w:start w:val="1"/>
+      <w:numFmt w:val="bullet"/>
+      <w:lvlText w:val="o"/>
+      <w:lvlJc w:val="left"/>
+      <w:pPr>
+        <w:tabs>
+          <w:tab w:val="num" w:pos="1440"/>
+        </w:tabs>
+        <w:ind w:left="1440" w:hanging="360"/>
+      </w:pPr>
+      <w:rPr>
+        <w:rFonts w:ascii="Courier New" w:hAnsi="Courier New" w:hint="default"/>
+        <w:sz w:val="20"/>
+      </w:rPr>
+    </w:lvl>
+    <w:lvl w:ilvl="2" w:tentative="1">
+      <w:start w:val="1"/>
+      <w:numFmt w:val="bullet"/>
+      <w:lvlText w:val=""/>
+      <w:lvlJc w:val="left"/>
+      <w:pPr>
+        <w:tabs>
+          <w:tab w:val="num" w:pos="2160"/>
+        </w:tabs>
+        <w:ind w:left="2160" w:hanging="360"/>
+      </w:pPr>
+      <w:rPr>
+        <w:rFonts w:ascii="Wingdings" w:hAnsi="Wingdings" w:hint="default"/>
+        <w:sz w:val="20"/>
+      </w:rPr>
+    </w:lvl>
+    <w:lvl w:ilvl="3" w:tentative="1">
+      <w:start w:val="1"/>
+      <w:numFmt w:val="bullet"/>
+      <w:lvlText w:val=""/>
+      <w:lvlJc w:val="left"/>
+      <w:pPr>
+        <w:tabs>
+          <w:tab w:val="num" w:pos="2880"/>
+        </w:tabs>
+        <w:ind w:left="2880" w:hanging="360"/>
+      </w:pPr>
+      <w:rPr>
+        <w:rFonts w:ascii="Wingdings" w:hAnsi="Wingdings" w:hint="default"/>
+        <w:sz w:val="20"/>
+      </w:rPr>
+    </w:lvl>
+    <w:lvl w:ilvl="4" w:tentative="1">
+      <w:start w:val="1"/>
+      <w:numFmt w:val="bullet"/>
+      <w:lvlText w:val=""/>
+      <w:lvlJc w:val="left"/>
+      <w:pPr>
+        <w:tabs>
+          <w:tab w:val="num" w:pos="3600"/>
+        </w:tabs>
+        <w:ind w:left="3600" w:hanging="360"/>
+      </w:pPr>
+      <w:rPr>
+        <w:rFonts w:ascii="Wingdings" w:hAnsi="Wingdings" w:hint="default"/>
+        <w:sz w:val="20"/>
+      </w:rPr>
+    </w:lvl>
+    <w:lvl w:ilvl="5" w:tentative="1">
+      <w:start w:val="1"/>
+      <w:numFmt w:val="bullet"/>
+      <w:lvlText w:val=""/>
+      <w:lvlJc w:val="left"/>
+      <w:pPr>
+        <w:tabs>
+          <w:tab w:val="num" w:pos="4320"/>
+        </w:tabs>
+        <w:ind w:left="4320" w:hanging="360"/>
+      </w:pPr>
+      <w:rPr>
+        <w:rFonts w:ascii="Wingdings" w:hAnsi="Wingdings" w:hint="default"/>
+        <w:sz w:val="20"/>
+      </w:rPr>
+    </w:lvl>
+    <w:lvl w:ilvl="6" w:tentative="1">
+      <w:start w:val="1"/>
+      <w:numFmt w:val="bullet"/>
+      <w:lvlText w:val=""/>
+      <w:lvlJc w:val="left"/>
+      <w:pPr>
+        <w:tabs>
+          <w:tab w:val="num" w:pos="5040"/>
+        </w:tabs>
+        <w:ind w:left="5040" w:hanging="360"/>
+      </w:pPr>
+      <w:rPr>
+        <w:rFonts w:ascii="Wingdings" w:hAnsi="Wingdings" w:hint="default"/>
+        <w:sz w:val="20"/>
+      </w:rPr>
+    </w:lvl>
+    <w:lvl w:ilvl="7" w:tentative="1">
+      <w:start w:val="1"/>
+      <w:numFmt w:val="bullet"/>
+      <w:lvlText w:val=""/>
+      <w:lvlJc w:val="left"/>
+      <w:pPr>
+        <w:tabs>
+          <w:tab w:val="num" w:pos="5760"/>
+        </w:tabs>
+        <w:ind w:left="5760" w:hanging="360"/>
+      </w:pPr>
+      <w:rPr>
+        <w:rFonts w:ascii="Wingdings" w:hAnsi="Wingdings" w:hint="default"/>
+        <w:sz w:val="20"/>
+      </w:rPr>
+    </w:lvl>
+    <w:lvl w:ilvl="8" w:tentative="1">
+      <w:start w:val="1"/>
+      <w:numFmt w:val="bullet"/>
+      <w:lvlText w:val=""/>
+      <w:lvlJc w:val="left"/>
+      <w:pPr>
+        <w:tabs>
+          <w:tab w:val="num" w:pos="6480"/>
+        </w:tabs>
+        <w:ind w:left="6480" w:hanging="360"/>
+      </w:pPr>
+      <w:rPr>
+        <w:rFonts w:ascii="Wingdings" w:hAnsi="Wingdings" w:hint="default"/>
+        <w:sz w:val="20"/>
+      </w:rPr>
+    </w:lvl>
+  </w:abstractNum>
+  <w:abstractNum w:abstractNumId="6" w15:restartNumberingAfterBreak="0">
+    <w:nsid w:val="627C786F"/>
+    <w:multiLevelType w:val="multilevel"/>
+    <w:tmpl w:val="F3825F7A"/>
+    <w:lvl w:ilvl="0">
+      <w:start w:val="1"/>
+      <w:numFmt w:val="bullet"/>
+      <w:lvlText w:val=""/>
+      <w:lvlJc w:val="left"/>
+      <w:pPr>
+        <w:tabs>
+          <w:tab w:val="num" w:pos="720"/>
+        </w:tabs>
+        <w:ind w:left="720" w:hanging="360"/>
+      </w:pPr>
+      <w:rPr>
+        <w:rFonts w:ascii="Symbol" w:hAnsi="Symbol" w:hint="default"/>
+        <w:sz w:val="20"/>
+      </w:rPr>
+    </w:lvl>
+    <w:lvl w:ilvl="1" w:tentative="1">
+      <w:start w:val="1"/>
+      <w:numFmt w:val="bullet"/>
+      <w:lvlText w:val="o"/>
+      <w:lvlJc w:val="left"/>
+      <w:pPr>
+        <w:tabs>
+          <w:tab w:val="num" w:pos="1440"/>
+        </w:tabs>
+        <w:ind w:left="1440" w:hanging="360"/>
+      </w:pPr>
+      <w:rPr>
+        <w:rFonts w:ascii="Courier New" w:hAnsi="Courier New" w:hint="default"/>
+        <w:sz w:val="20"/>
+      </w:rPr>
+    </w:lvl>
+    <w:lvl w:ilvl="2" w:tentative="1">
+      <w:start w:val="1"/>
+      <w:numFmt w:val="bullet"/>
+      <w:lvlText w:val=""/>
+      <w:lvlJc w:val="left"/>
+      <w:pPr>
+        <w:tabs>
+          <w:tab w:val="num" w:pos="2160"/>
+        </w:tabs>
+        <w:ind w:left="2160" w:hanging="360"/>
+      </w:pPr>
+      <w:rPr>
+        <w:rFonts w:ascii="Wingdings" w:hAnsi="Wingdings" w:hint="default"/>
+        <w:sz w:val="20"/>
+      </w:rPr>
+    </w:lvl>
+    <w:lvl w:ilvl="3" w:tentative="1">
+      <w:start w:val="1"/>
+      <w:numFmt w:val="bullet"/>
+      <w:lvlText w:val=""/>
+      <w:lvlJc w:val="left"/>
+      <w:pPr>
+        <w:tabs>
+          <w:tab w:val="num" w:pos="2880"/>
+        </w:tabs>
+        <w:ind w:left="2880" w:hanging="360"/>
+      </w:pPr>
+      <w:rPr>
+        <w:rFonts w:ascii="Wingdings" w:hAnsi="Wingdings" w:hint="default"/>
+        <w:sz w:val="20"/>
+      </w:rPr>
+    </w:lvl>
+    <w:lvl w:ilvl="4" w:tentative="1">
+      <w:start w:val="1"/>
+      <w:numFmt w:val="bullet"/>
+      <w:lvlText w:val=""/>
+      <w:lvlJc w:val="left"/>
+      <w:pPr>
+        <w:tabs>
+          <w:tab w:val="num" w:pos="3600"/>
+        </w:tabs>
+        <w:ind w:left="3600" w:hanging="360"/>
+      </w:pPr>
+      <w:rPr>
+        <w:rFonts w:ascii="Wingdings" w:hAnsi="Wingdings" w:hint="default"/>
+        <w:sz w:val="20"/>
+      </w:rPr>
+    </w:lvl>
+    <w:lvl w:ilvl="5" w:tentative="1">
+      <w:start w:val="1"/>
+      <w:numFmt w:val="bullet"/>
+      <w:lvlText w:val=""/>
+      <w:lvlJc w:val="left"/>
+      <w:pPr>
+        <w:tabs>
+          <w:tab w:val="num" w:pos="4320"/>
+        </w:tabs>
+        <w:ind w:left="4320" w:hanging="360"/>
+      </w:pPr>
+      <w:rPr>
+        <w:rFonts w:ascii="Wingdings" w:hAnsi="Wingdings" w:hint="default"/>
+        <w:sz w:val="20"/>
+      </w:rPr>
+    </w:lvl>
+    <w:lvl w:ilvl="6" w:tentative="1">
+      <w:start w:val="1"/>
+      <w:numFmt w:val="bullet"/>
+      <w:lvlText w:val=""/>
+      <w:lvlJc w:val="left"/>
+      <w:pPr>
+        <w:tabs>
+          <w:tab w:val="num" w:pos="5040"/>
+        </w:tabs>
+        <w:ind w:left="5040" w:hanging="360"/>
+      </w:pPr>
+      <w:rPr>
+        <w:rFonts w:ascii="Wingdings" w:hAnsi="Wingdings" w:hint="default"/>
+        <w:sz w:val="20"/>
+      </w:rPr>
+    </w:lvl>
+    <w:lvl w:ilvl="7" w:tentative="1">
+      <w:start w:val="1"/>
+      <w:numFmt w:val="bullet"/>
+      <w:lvlText w:val=""/>
+      <w:lvlJc w:val="left"/>
+      <w:pPr>
+        <w:tabs>
+          <w:tab w:val="num" w:pos="5760"/>
+        </w:tabs>
+        <w:ind w:left="5760" w:hanging="360"/>
+      </w:pPr>
+      <w:rPr>
+        <w:rFonts w:ascii="Wingdings" w:hAnsi="Wingdings" w:hint="default"/>
+        <w:sz w:val="20"/>
+      </w:rPr>
+    </w:lvl>
+    <w:lvl w:ilvl="8" w:tentative="1">
+      <w:start w:val="1"/>
+      <w:numFmt w:val="bullet"/>
+      <w:lvlText w:val=""/>
+      <w:lvlJc w:val="left"/>
+      <w:pPr>
+        <w:tabs>
+          <w:tab w:val="num" w:pos="6480"/>
+        </w:tabs>
+        <w:ind w:left="6480" w:hanging="360"/>
+      </w:pPr>
+      <w:rPr>
+        <w:rFonts w:ascii="Wingdings" w:hAnsi="Wingdings" w:hint="default"/>
+        <w:sz w:val="20"/>
+      </w:rPr>
+    </w:lvl>
+  </w:abstractNum>
+  <w:abstractNum w:abstractNumId="7" w15:restartNumberingAfterBreak="0">
+    <w:nsid w:val="70DC7176"/>
+    <w:multiLevelType w:val="multilevel"/>
+    <w:tmpl w:val="F8AC867A"/>
+    <w:lvl w:ilvl="0">
+      <w:start w:val="1"/>
+      <w:numFmt w:val="bullet"/>
+      <w:lvlText w:val=""/>
+      <w:lvlJc w:val="left"/>
+      <w:pPr>
+        <w:tabs>
+          <w:tab w:val="num" w:pos="720"/>
+        </w:tabs>
+        <w:ind w:left="720" w:hanging="360"/>
+      </w:pPr>
+      <w:rPr>
+        <w:rFonts w:ascii="Symbol" w:hAnsi="Symbol" w:hint="default"/>
+        <w:sz w:val="20"/>
+      </w:rPr>
+    </w:lvl>
+    <w:lvl w:ilvl="1" w:tentative="1">
+      <w:start w:val="1"/>
+      <w:numFmt w:val="bullet"/>
+      <w:lvlText w:val="o"/>
+      <w:lvlJc w:val="left"/>
+      <w:pPr>
+        <w:tabs>
+          <w:tab w:val="num" w:pos="1440"/>
+        </w:tabs>
+        <w:ind w:left="1440" w:hanging="360"/>
+      </w:pPr>
+      <w:rPr>
+        <w:rFonts w:ascii="Courier New" w:hAnsi="Courier New" w:hint="default"/>
+        <w:sz w:val="20"/>
+      </w:rPr>
+    </w:lvl>
+    <w:lvl w:ilvl="2" w:tentative="1">
+      <w:start w:val="1"/>
+      <w:numFmt w:val="bullet"/>
+      <w:lvlText w:val=""/>
+      <w:lvlJc w:val="left"/>
+      <w:pPr>
+        <w:tabs>
+          <w:tab w:val="num" w:pos="2160"/>
+        </w:tabs>
+        <w:ind w:left="2160" w:hanging="360"/>
+      </w:pPr>
+      <w:rPr>
+        <w:rFonts w:ascii="Wingdings" w:hAnsi="Wingdings" w:hint="default"/>
+        <w:sz w:val="20"/>
+      </w:rPr>
+    </w:lvl>
+    <w:lvl w:ilvl="3" w:tentative="1">
+      <w:start w:val="1"/>
+      <w:numFmt w:val="bullet"/>
+      <w:lvlText w:val=""/>
+      <w:lvlJc w:val="left"/>
+      <w:pPr>
+        <w:tabs>
+          <w:tab w:val="num" w:pos="2880"/>
+        </w:tabs>
+        <w:ind w:left="2880" w:hanging="360"/>
+      </w:pPr>
+      <w:rPr>
+        <w:rFonts w:ascii="Wingdings" w:hAnsi="Wingdings" w:hint="default"/>
+        <w:sz w:val="20"/>
+      </w:rPr>
+    </w:lvl>
+    <w:lvl w:ilvl="4" w:tentative="1">
+      <w:start w:val="1"/>
+      <w:numFmt w:val="bullet"/>
+      <w:lvlText w:val=""/>
+      <w:lvlJc w:val="left"/>
+      <w:pPr>
+        <w:tabs>
+          <w:tab w:val="num" w:pos="3600"/>
+        </w:tabs>
+        <w:ind w:left="3600" w:hanging="360"/>
+      </w:pPr>
+      <w:rPr>
+        <w:rFonts w:ascii="Wingdings" w:hAnsi="Wingdings" w:hint="default"/>
+        <w:sz w:val="20"/>
+      </w:rPr>
+    </w:lvl>
+    <w:lvl w:ilvl="5" w:tentative="1">
+      <w:start w:val="1"/>
+      <w:numFmt w:val="bullet"/>
+      <w:lvlText w:val=""/>
+      <w:lvlJc w:val="left"/>
+      <w:pPr>
+        <w:tabs>
+          <w:tab w:val="num" w:pos="4320"/>
+        </w:tabs>
+        <w:ind w:left="4320" w:hanging="360"/>
+      </w:pPr>
+      <w:rPr>
+        <w:rFonts w:ascii="Wingdings" w:hAnsi="Wingdings" w:hint="default"/>
+        <w:sz w:val="20"/>
+      </w:rPr>
+    </w:lvl>
+    <w:lvl w:ilvl="6" w:tentative="1">
+      <w:start w:val="1"/>
+      <w:numFmt w:val="bullet"/>
+      <w:lvlText w:val=""/>
+      <w:lvlJc w:val="left"/>
+      <w:pPr>
+        <w:tabs>
+          <w:tab w:val="num" w:pos="5040"/>
+        </w:tabs>
+        <w:ind w:left="5040" w:hanging="360"/>
+      </w:pPr>
+      <w:rPr>
+        <w:rFonts w:ascii="Wingdings" w:hAnsi="Wingdings" w:hint="default"/>
+        <w:sz w:val="20"/>
+      </w:rPr>
+    </w:lvl>
+    <w:lvl w:ilvl="7" w:tentative="1">
+      <w:start w:val="1"/>
+      <w:numFmt w:val="bullet"/>
+      <w:lvlText w:val=""/>
+      <w:lvlJc w:val="left"/>
+      <w:pPr>
+        <w:tabs>
+          <w:tab w:val="num" w:pos="5760"/>
+        </w:tabs>
+        <w:ind w:left="5760" w:hanging="360"/>
+      </w:pPr>
+      <w:rPr>
+        <w:rFonts w:ascii="Wingdings" w:hAnsi="Wingdings" w:hint="default"/>
+        <w:sz w:val="20"/>
+      </w:rPr>
+    </w:lvl>
+    <w:lvl w:ilvl="8" w:tentative="1">
+      <w:start w:val="1"/>
+      <w:numFmt w:val="bullet"/>
+      <w:lvlText w:val=""/>
+      <w:lvlJc w:val="left"/>
+      <w:pPr>
+        <w:tabs>
+          <w:tab w:val="num" w:pos="6480"/>
+        </w:tabs>
+        <w:ind w:left="6480" w:hanging="360"/>
+      </w:pPr>
+      <w:rPr>
+        <w:rFonts w:ascii="Wingdings" w:hAnsi="Wingdings" w:hint="default"/>
+        <w:sz w:val="20"/>
+      </w:rPr>
+    </w:lvl>
+  </w:abstractNum>
+  <w:num w:numId="1" w16cid:durableId="2115175665">
+    <w:abstractNumId w:val="3"/>
+  </w:num>
+  <w:num w:numId="2" w16cid:durableId="1636987516">
+    <w:abstractNumId w:val="1"/>
+  </w:num>
+  <w:num w:numId="3" w16cid:durableId="1173956518">
+    <w:abstractNumId w:val="5"/>
+  </w:num>
+  <w:num w:numId="4" w16cid:durableId="1827621577">
+    <w:abstractNumId w:val="2"/>
+  </w:num>
+  <w:num w:numId="5" w16cid:durableId="445197862">
+    <w:abstractNumId w:val="4"/>
+  </w:num>
+  <w:num w:numId="6" w16cid:durableId="1976830801">
+    <w:abstractNumId w:val="0"/>
+  </w:num>
+  <w:num w:numId="7" w16cid:durableId="879629986">
+    <w:abstractNumId w:val="6"/>
+  </w:num>
+  <w:num w:numId="8" w16cid:durableId="1171870667">
+    <w:abstractNumId w:val="7"/>
+  </w:num>
+</w:numbering>
 </file>
 
 <file path=word/styles.xml><?xml version="1.0" encoding="utf-8"?>
@@ -985,6 +3064,28 @@
     <w:name w:val="Normal"/>
     <w:qFormat/>
   </w:style>
+  <w:style w:type="paragraph" w:styleId="Ttulo3">
+    <w:name w:val="heading 3"/>
+    <w:basedOn w:val="Normal"/>
+    <w:link w:val="Ttulo3Car"/>
+    <w:uiPriority w:val="9"/>
+    <w:qFormat/>
+    <w:rsid w:val="00A53761"/>
+    <w:pPr>
+      <w:spacing w:before="100" w:beforeAutospacing="1" w:after="100" w:afterAutospacing="1" w:line="240" w:lineRule="auto"/>
+      <w:outlineLvl w:val="2"/>
+    </w:pPr>
+    <w:rPr>
+      <w:rFonts w:ascii="Times New Roman" w:eastAsia="Times New Roman" w:hAnsi="Times New Roman" w:cs="Times New Roman"/>
+      <w:b/>
+      <w:bCs/>
+      <w:kern w:val="0"/>
+      <w:sz w:val="27"/>
+      <w:szCs w:val="27"/>
+      <w:lang w:eastAsia="es-ES"/>
+      <w14:ligatures w14:val="none"/>
+    </w:rPr>
+  </w:style>
   <w:style w:type="character" w:default="1" w:styleId="Fuentedeprrafopredeter">
     <w:name w:val="Default Paragraph Font"/>
     <w:uiPriority w:val="1"/>
@@ -1039,6 +3140,34 @@
       <w:kern w:val="0"/>
       <w:lang w:eastAsia="es-ES"/>
       <w14:ligatures w14:val="none"/>
+    </w:rPr>
+  </w:style>
+  <w:style w:type="character" w:customStyle="1" w:styleId="Ttulo3Car">
+    <w:name w:val="Título 3 Car"/>
+    <w:basedOn w:val="Fuentedeprrafopredeter"/>
+    <w:link w:val="Ttulo3"/>
+    <w:uiPriority w:val="9"/>
+    <w:rsid w:val="00A53761"/>
+    <w:rPr>
+      <w:rFonts w:ascii="Times New Roman" w:eastAsia="Times New Roman" w:hAnsi="Times New Roman" w:cs="Times New Roman"/>
+      <w:b/>
+      <w:bCs/>
+      <w:kern w:val="0"/>
+      <w:sz w:val="27"/>
+      <w:szCs w:val="27"/>
+      <w:lang w:eastAsia="es-ES"/>
+      <w14:ligatures w14:val="none"/>
+    </w:rPr>
+  </w:style>
+  <w:style w:type="character" w:styleId="Textoennegrita">
+    <w:name w:val="Strong"/>
+    <w:basedOn w:val="Fuentedeprrafopredeter"/>
+    <w:uiPriority w:val="22"/>
+    <w:qFormat/>
+    <w:rsid w:val="00A53761"/>
+    <w:rPr>
+      <w:b/>
+      <w:bCs/>
     </w:rPr>
   </w:style>
 </w:styles>
@@ -1117,12 +3246,12 @@
 
 <file path=word/glossary/fontTable.xml><?xml version="1.0" encoding="utf-8"?>
 <w:fonts xmlns:mc="http://schemas.openxmlformats.org/markup-compatibility/2006" xmlns:r="http://schemas.openxmlformats.org/officeDocument/2006/relationships" xmlns:w="http://schemas.openxmlformats.org/wordprocessingml/2006/main" xmlns:w14="http://schemas.microsoft.com/office/word/2010/wordml" xmlns:w15="http://schemas.microsoft.com/office/word/2012/wordml" xmlns:w16cex="http://schemas.microsoft.com/office/word/2018/wordml/cex" xmlns:w16cid="http://schemas.microsoft.com/office/word/2016/wordml/cid" xmlns:w16="http://schemas.microsoft.com/office/word/2018/wordml" xmlns:w16sdtdh="http://schemas.microsoft.com/office/word/2020/wordml/sdtdatahash" xmlns:w16se="http://schemas.microsoft.com/office/word/2015/wordml/symex" mc:Ignorable="w14 w15 w16se w16cid w16 w16cex w16sdtdh">
-  <w:font w:name="Calibri">
-    <w:panose1 w:val="020F0502020204030204"/>
-    <w:charset w:val="00"/>
-    <w:family w:val="swiss"/>
+  <w:font w:name="Symbol">
+    <w:panose1 w:val="05050102010706020507"/>
+    <w:charset w:val="02"/>
+    <w:family w:val="roman"/>
     <w:pitch w:val="variable"/>
-    <w:sig w:usb0="E4002EFF" w:usb1="C200247B" w:usb2="00000009" w:usb3="00000000" w:csb0="000001FF" w:csb1="00000000"/>
+    <w:sig w:usb0="00000000" w:usb1="10000000" w:usb2="00000000" w:usb3="00000000" w:csb0="80000000" w:csb1="00000000"/>
   </w:font>
   <w:font w:name="Times New Roman">
     <w:panose1 w:val="02020603050405020304"/>
@@ -1130,6 +3259,27 @@
     <w:family w:val="roman"/>
     <w:pitch w:val="variable"/>
     <w:sig w:usb0="E0002EFF" w:usb1="C000785B" w:usb2="00000009" w:usb3="00000000" w:csb0="000001FF" w:csb1="00000000"/>
+  </w:font>
+  <w:font w:name="Courier New">
+    <w:panose1 w:val="02070309020205020404"/>
+    <w:charset w:val="00"/>
+    <w:family w:val="modern"/>
+    <w:pitch w:val="fixed"/>
+    <w:sig w:usb0="E0002EFF" w:usb1="C0007843" w:usb2="00000009" w:usb3="00000000" w:csb0="000001FF" w:csb1="00000000"/>
+  </w:font>
+  <w:font w:name="Wingdings">
+    <w:panose1 w:val="05000000000000000000"/>
+    <w:charset w:val="02"/>
+    <w:family w:val="auto"/>
+    <w:pitch w:val="variable"/>
+    <w:sig w:usb0="00000000" w:usb1="10000000" w:usb2="00000000" w:usb3="00000000" w:csb0="80000000" w:csb1="00000000"/>
+  </w:font>
+  <w:font w:name="Calibri">
+    <w:panose1 w:val="020F0502020204030204"/>
+    <w:charset w:val="00"/>
+    <w:family w:val="swiss"/>
+    <w:pitch w:val="variable"/>
+    <w:sig w:usb0="E4002EFF" w:usb1="C200247B" w:usb2="00000009" w:usb3="00000000" w:csb0="000001FF" w:csb1="00000000"/>
   </w:font>
   <w:font w:name="Calibri Light">
     <w:panose1 w:val="020F0302020204030204"/>
@@ -1158,8 +3308,10 @@
   </w:compat>
   <w:rsids>
     <w:rsidRoot w:val="004F169C"/>
+    <w:rsid w:val="00222FFD"/>
     <w:rsid w:val="004F169C"/>
     <w:rsid w:val="007F4555"/>
+    <w:rsid w:val="00E449EA"/>
   </w:rsids>
   <m:mathPr>
     <m:mathFont m:val="Cambria Math"/>

</xml_diff>

<commit_message>
Bastantes avances, no te voy a mentir
</commit_message>
<xml_diff>
--- a/Memoria PL1 parte 1 EEDD.docx
+++ b/Memoria PL1 parte 1 EEDD.docx
@@ -658,7 +658,6 @@
           <w14:ligatures w14:val="none"/>
         </w:rPr>
       </w:pPr>
-      <w:proofErr w:type="spellStart"/>
       <w:r>
         <w:rPr>
           <w:rFonts w:ascii="Times New Roman" w:eastAsia="Times New Roman" w:hAnsi="Times New Roman" w:cs="Times New Roman"/>
@@ -670,21 +669,7 @@
           <w:lang w:eastAsia="es-ES"/>
           <w14:ligatures w14:val="none"/>
         </w:rPr>
-        <w:t>NodoPila</w:t>
-      </w:r>
-      <w:proofErr w:type="spellEnd"/>
-      <w:r>
-        <w:rPr>
-          <w:rFonts w:ascii="Times New Roman" w:eastAsia="Times New Roman" w:hAnsi="Times New Roman" w:cs="Times New Roman"/>
-          <w:b/>
-          <w:bCs/>
-          <w:kern w:val="0"/>
-          <w:sz w:val="24"/>
-          <w:szCs w:val="24"/>
-          <w:lang w:eastAsia="es-ES"/>
-          <w14:ligatures w14:val="none"/>
-        </w:rPr>
-        <w:t>:</w:t>
+        <w:t>NodoPila:</w:t>
       </w:r>
       <w:r>
         <w:rPr>
@@ -714,7 +699,6 @@
           <w14:ligatures w14:val="none"/>
         </w:rPr>
       </w:pPr>
-      <w:proofErr w:type="spellStart"/>
       <w:r>
         <w:rPr>
           <w:rFonts w:ascii="Times New Roman" w:eastAsia="Times New Roman" w:hAnsi="Times New Roman" w:cs="Times New Roman"/>
@@ -726,21 +710,7 @@
           <w:lang w:eastAsia="es-ES"/>
           <w14:ligatures w14:val="none"/>
         </w:rPr>
-        <w:t>NodoCola</w:t>
-      </w:r>
-      <w:proofErr w:type="spellEnd"/>
-      <w:r>
-        <w:rPr>
-          <w:rFonts w:ascii="Times New Roman" w:eastAsia="Times New Roman" w:hAnsi="Times New Roman" w:cs="Times New Roman"/>
-          <w:b/>
-          <w:bCs/>
-          <w:kern w:val="0"/>
-          <w:sz w:val="24"/>
-          <w:szCs w:val="24"/>
-          <w:lang w:eastAsia="es-ES"/>
-          <w14:ligatures w14:val="none"/>
-        </w:rPr>
-        <w:t>:</w:t>
+        <w:t>NodoCola:</w:t>
       </w:r>
       <w:r>
         <w:rPr>
@@ -770,7 +740,6 @@
           <w14:ligatures w14:val="none"/>
         </w:rPr>
       </w:pPr>
-      <w:proofErr w:type="spellStart"/>
       <w:r>
         <w:rPr>
           <w:rFonts w:ascii="Times New Roman" w:eastAsia="Times New Roman" w:hAnsi="Times New Roman" w:cs="Times New Roman"/>
@@ -782,21 +751,7 @@
           <w:lang w:eastAsia="es-ES"/>
           <w14:ligatures w14:val="none"/>
         </w:rPr>
-        <w:t>NodoLista</w:t>
-      </w:r>
-      <w:proofErr w:type="spellEnd"/>
-      <w:r>
-        <w:rPr>
-          <w:rFonts w:ascii="Times New Roman" w:eastAsia="Times New Roman" w:hAnsi="Times New Roman" w:cs="Times New Roman"/>
-          <w:b/>
-          <w:bCs/>
-          <w:kern w:val="0"/>
-          <w:sz w:val="24"/>
-          <w:szCs w:val="24"/>
-          <w:lang w:eastAsia="es-ES"/>
-          <w14:ligatures w14:val="none"/>
-        </w:rPr>
-        <w:t>:</w:t>
+        <w:t>NodoLista:</w:t>
       </w:r>
       <w:r>
         <w:rPr>
@@ -1029,35 +984,7 @@
           <w:lang w:eastAsia="es-ES"/>
           <w14:ligatures w14:val="none"/>
         </w:rPr>
-        <w:t>3. Implementar la Función Principal (</w:t>
-      </w:r>
-      <w:proofErr w:type="spellStart"/>
-      <w:r>
-        <w:rPr>
-          <w:rFonts w:ascii="Times New Roman" w:eastAsia="Times New Roman" w:hAnsi="Times New Roman" w:cs="Times New Roman"/>
-          <w:b/>
-          <w:bCs/>
-          <w:kern w:val="0"/>
-          <w:sz w:val="27"/>
-          <w:szCs w:val="27"/>
-          <w:lang w:eastAsia="es-ES"/>
-          <w14:ligatures w14:val="none"/>
-        </w:rPr>
-        <w:t>main</w:t>
-      </w:r>
-      <w:proofErr w:type="spellEnd"/>
-      <w:r>
-        <w:rPr>
-          <w:rFonts w:ascii="Times New Roman" w:eastAsia="Times New Roman" w:hAnsi="Times New Roman" w:cs="Times New Roman"/>
-          <w:b/>
-          <w:bCs/>
-          <w:kern w:val="0"/>
-          <w:sz w:val="27"/>
-          <w:szCs w:val="27"/>
-          <w:lang w:eastAsia="es-ES"/>
-          <w14:ligatures w14:val="none"/>
-        </w:rPr>
-        <w:t>):</w:t>
+        <w:t>3. Implementar la Función Principal (main):</w:t>
       </w:r>
     </w:p>
     <w:p>
@@ -1076,7 +1003,6 @@
           <w14:ligatures w14:val="none"/>
         </w:rPr>
       </w:pPr>
-      <w:proofErr w:type="spellStart"/>
       <w:r>
         <w:rPr>
           <w:rFonts w:ascii="Times New Roman" w:eastAsia="Times New Roman" w:hAnsi="Times New Roman" w:cs="Times New Roman"/>
@@ -1088,21 +1014,7 @@
           <w:lang w:eastAsia="es-ES"/>
           <w14:ligatures w14:val="none"/>
         </w:rPr>
-        <w:t>main</w:t>
-      </w:r>
-      <w:proofErr w:type="spellEnd"/>
-      <w:r>
-        <w:rPr>
-          <w:rFonts w:ascii="Times New Roman" w:eastAsia="Times New Roman" w:hAnsi="Times New Roman" w:cs="Times New Roman"/>
-          <w:b/>
-          <w:bCs/>
-          <w:kern w:val="0"/>
-          <w:sz w:val="24"/>
-          <w:szCs w:val="24"/>
-          <w:lang w:eastAsia="es-ES"/>
-          <w14:ligatures w14:val="none"/>
-        </w:rPr>
-        <w:t>:</w:t>
+        <w:t>main:</w:t>
       </w:r>
       <w:r>
         <w:rPr>
@@ -1313,35 +1225,7 @@
           <w:lang w:eastAsia="es-ES"/>
           <w14:ligatures w14:val="none"/>
         </w:rPr>
-        <w:t xml:space="preserve">7. Pruebas y </w:t>
-      </w:r>
-      <w:proofErr w:type="spellStart"/>
-      <w:r>
-        <w:rPr>
-          <w:rFonts w:ascii="Times New Roman" w:eastAsia="Times New Roman" w:hAnsi="Times New Roman" w:cs="Times New Roman"/>
-          <w:b/>
-          <w:bCs/>
-          <w:kern w:val="0"/>
-          <w:sz w:val="27"/>
-          <w:szCs w:val="27"/>
-          <w:lang w:eastAsia="es-ES"/>
-          <w14:ligatures w14:val="none"/>
-        </w:rPr>
-        <w:t>Debugging</w:t>
-      </w:r>
-      <w:proofErr w:type="spellEnd"/>
-      <w:r>
-        <w:rPr>
-          <w:rFonts w:ascii="Times New Roman" w:eastAsia="Times New Roman" w:hAnsi="Times New Roman" w:cs="Times New Roman"/>
-          <w:b/>
-          <w:bCs/>
-          <w:kern w:val="0"/>
-          <w:sz w:val="27"/>
-          <w:szCs w:val="27"/>
-          <w:lang w:eastAsia="es-ES"/>
-          <w14:ligatures w14:val="none"/>
-        </w:rPr>
-        <w:t>:</w:t>
+        <w:t>7. Pruebas y Debugging:</w:t>
       </w:r>
     </w:p>
     <w:p>
@@ -1429,7 +1313,19 @@
         <w:t>Asegúrate de documentar tu código correctamente, incluyendo comentarios descriptivos para cada clase y método que expliquen su propósito y funcionamiento.</w:t>
       </w:r>
     </w:p>
-    <w:p/>
+    <w:p>
+      <w:r>
+        <w:lastRenderedPageBreak/>
+        <w:t>Dificultades encontradas:</w:t>
+      </w:r>
+      <w:r>
+        <w:br/>
+      </w:r>
+      <w:r>
+        <w:br/>
+        <w:t>- Error “does not name a type”.</w:t>
+      </w:r>
+    </w:p>
     <w:sectPr>
       <w:pgSz w:w="11906" w:h="16838"/>
       <w:pgMar w:top="1417" w:right="1701" w:bottom="1417" w:left="1701" w:header="708" w:footer="708" w:gutter="0"/>
@@ -3308,6 +3204,7 @@
   </w:compat>
   <w:rsids>
     <w:rsidRoot w:val="004F169C"/>
+    <w:rsid w:val="00200277"/>
     <w:rsid w:val="00222FFD"/>
     <w:rsid w:val="004F169C"/>
     <w:rsid w:val="007F4555"/>

</xml_diff>

<commit_message>
documentación opciones gestor terminada
</commit_message>
<xml_diff>
--- a/Memoria PL1 parte 1 EEDD.docx
+++ b/Memoria PL1 parte 1 EEDD.docx
@@ -1432,29 +1432,7 @@
           <w:lang w:eastAsia="es-ES"/>
           <w14:ligatures w14:val="none"/>
         </w:rPr>
-        <w:t xml:space="preserve">” el cual se encarga de ir imprimiendo por pantalla los datos de cada pedido hasta que haya mostrado todos </w:t>
-      </w:r>
-      <w:r>
-        <w:rPr>
-          <w:rFonts w:ascii="Times New Roman" w:eastAsia="Times New Roman" w:hAnsi="Times New Roman" w:cs="Times New Roman"/>
-          <w:kern w:val="0"/>
-          <w:sz w:val="24"/>
-          <w:szCs w:val="24"/>
-          <w:lang w:eastAsia="es-ES"/>
-          <w14:ligatures w14:val="none"/>
-        </w:rPr>
-        <w:t xml:space="preserve">mientras la pilaPedidos  </w:t>
-      </w:r>
-      <w:r>
-        <w:rPr>
-          <w:rFonts w:ascii="Times New Roman" w:eastAsia="Times New Roman" w:hAnsi="Times New Roman" w:cs="Times New Roman"/>
-          <w:kern w:val="0"/>
-          <w:sz w:val="24"/>
-          <w:szCs w:val="24"/>
-          <w:lang w:eastAsia="es-ES"/>
-          <w14:ligatures w14:val="none"/>
-        </w:rPr>
-        <w:t xml:space="preserve">no esté vacía. </w:t>
+        <w:t xml:space="preserve">” el cual se encarga de ir imprimiendo por pantalla los datos de cada pedido hasta que haya mostrado todos mientras la pilaPedidos  no esté vacía. </w:t>
       </w:r>
     </w:p>
     <w:p>
@@ -1701,18 +1679,7 @@
           <w:lang w:eastAsia="es-ES"/>
           <w14:ligatures w14:val="none"/>
         </w:rPr>
-        <w:t>estació</w:t>
-      </w:r>
-      <w:r>
-        <w:rPr>
-          <w:rFonts w:ascii="Times New Roman" w:eastAsia="Times New Roman" w:hAnsi="Times New Roman" w:cs="Times New Roman"/>
-          <w:kern w:val="0"/>
-          <w:sz w:val="24"/>
-          <w:szCs w:val="24"/>
-          <w:lang w:eastAsia="es-ES"/>
-          <w14:ligatures w14:val="none"/>
-        </w:rPr>
-        <w:t>nB</w:t>
+        <w:t>estaciónB</w:t>
       </w:r>
       <w:proofErr w:type="spellEnd"/>
       <w:r>
@@ -1736,18 +1703,7 @@
           <w:lang w:eastAsia="es-ES"/>
           <w14:ligatures w14:val="none"/>
         </w:rPr>
-        <w:t>estació</w:t>
-      </w:r>
-      <w:r>
-        <w:rPr>
-          <w:rFonts w:ascii="Times New Roman" w:eastAsia="Times New Roman" w:hAnsi="Times New Roman" w:cs="Times New Roman"/>
-          <w:kern w:val="0"/>
-          <w:sz w:val="24"/>
-          <w:szCs w:val="24"/>
-          <w:lang w:eastAsia="es-ES"/>
-          <w14:ligatures w14:val="none"/>
-        </w:rPr>
-        <w:t>nC</w:t>
+        <w:t>estaciónC</w:t>
       </w:r>
       <w:proofErr w:type="spellEnd"/>
       <w:r>
@@ -1771,18 +1727,7 @@
           <w:lang w:eastAsia="es-ES"/>
           <w14:ligatures w14:val="none"/>
         </w:rPr>
-        <w:t>estació</w:t>
-      </w:r>
-      <w:r>
-        <w:rPr>
-          <w:rFonts w:ascii="Times New Roman" w:eastAsia="Times New Roman" w:hAnsi="Times New Roman" w:cs="Times New Roman"/>
-          <w:kern w:val="0"/>
-          <w:sz w:val="24"/>
-          <w:szCs w:val="24"/>
-          <w:lang w:eastAsia="es-ES"/>
-          <w14:ligatures w14:val="none"/>
-        </w:rPr>
-        <w:t>nD</w:t>
+        <w:t>estaciónD</w:t>
       </w:r>
       <w:proofErr w:type="spellEnd"/>
       <w:r>
@@ -1842,7 +1787,7 @@
           <w:lang w:eastAsia="es-ES"/>
           <w14:ligatures w14:val="none"/>
         </w:rPr>
-        <w:t xml:space="preserve">” e introducirá el pedido no urgente en la cola </w:t>
+        <w:t xml:space="preserve">” e introducirá el pedido no urgente en la cola que menos pedidos tenga. En caso de tener la misma longitud lo almacenará en </w:t>
       </w:r>
       <w:r>
         <w:rPr>
@@ -1854,7 +1799,7 @@
           <w14:ligatures w14:val="none"/>
         </w:rPr>
         <w:lastRenderedPageBreak/>
-        <w:t xml:space="preserve">que menos pedidos tenga. En caso de tener la misma longitud lo almacenará en la </w:t>
+        <w:t xml:space="preserve">la </w:t>
       </w:r>
       <w:proofErr w:type="spellStart"/>
       <w:r>
@@ -1990,55 +1935,7 @@
           <w:lang w:eastAsia="es-ES"/>
           <w14:ligatures w14:val="none"/>
         </w:rPr>
-        <w:t xml:space="preserve">s (una para </w:t>
-      </w:r>
-      <w:proofErr w:type="spellStart"/>
-      <w:r>
-        <w:rPr>
-          <w:rFonts w:ascii="Times New Roman" w:eastAsia="Times New Roman" w:hAnsi="Times New Roman" w:cs="Times New Roman"/>
-          <w:kern w:val="0"/>
-          <w:sz w:val="24"/>
-          <w:szCs w:val="24"/>
-          <w:lang w:eastAsia="es-ES"/>
-          <w14:ligatures w14:val="none"/>
-        </w:rPr>
-        <w:t>estacionA</w:t>
-      </w:r>
-      <w:proofErr w:type="spellEnd"/>
-      <w:r>
-        <w:rPr>
-          <w:rFonts w:ascii="Times New Roman" w:eastAsia="Times New Roman" w:hAnsi="Times New Roman" w:cs="Times New Roman"/>
-          <w:kern w:val="0"/>
-          <w:sz w:val="24"/>
-          <w:szCs w:val="24"/>
-          <w:lang w:eastAsia="es-ES"/>
-          <w14:ligatures w14:val="none"/>
-        </w:rPr>
-        <w:t xml:space="preserve"> y otra para </w:t>
-      </w:r>
-      <w:proofErr w:type="spellStart"/>
-      <w:r>
-        <w:rPr>
-          <w:rFonts w:ascii="Times New Roman" w:eastAsia="Times New Roman" w:hAnsi="Times New Roman" w:cs="Times New Roman"/>
-          <w:kern w:val="0"/>
-          <w:sz w:val="24"/>
-          <w:szCs w:val="24"/>
-          <w:lang w:eastAsia="es-ES"/>
-          <w14:ligatures w14:val="none"/>
-        </w:rPr>
-        <w:t>estacionB</w:t>
-      </w:r>
-      <w:proofErr w:type="spellEnd"/>
-      <w:r>
-        <w:rPr>
-          <w:rFonts w:ascii="Times New Roman" w:eastAsia="Times New Roman" w:hAnsi="Times New Roman" w:cs="Times New Roman"/>
-          <w:kern w:val="0"/>
-          <w:sz w:val="24"/>
-          <w:szCs w:val="24"/>
-          <w:lang w:eastAsia="es-ES"/>
-          <w14:ligatures w14:val="none"/>
-        </w:rPr>
-        <w:t>)</w:t>
+        <w:t>s (una para estacionA y otra para estacionB)</w:t>
       </w:r>
       <w:r>
         <w:rPr>
@@ -2179,29 +2076,7 @@
           <w:lang w:eastAsia="es-ES"/>
           <w14:ligatures w14:val="none"/>
         </w:rPr>
-        <w:t xml:space="preserve">La opción </w:t>
-      </w:r>
-      <w:r>
-        <w:rPr>
-          <w:rFonts w:ascii="Times New Roman" w:eastAsia="Times New Roman" w:hAnsi="Times New Roman" w:cs="Times New Roman"/>
-          <w:kern w:val="0"/>
-          <w:sz w:val="24"/>
-          <w:szCs w:val="24"/>
-          <w:lang w:eastAsia="es-ES"/>
-          <w14:ligatures w14:val="none"/>
-        </w:rPr>
-        <w:t>F</w:t>
-      </w:r>
-      <w:r>
-        <w:rPr>
-          <w:rFonts w:ascii="Times New Roman" w:eastAsia="Times New Roman" w:hAnsi="Times New Roman" w:cs="Times New Roman"/>
-          <w:kern w:val="0"/>
-          <w:sz w:val="24"/>
-          <w:szCs w:val="24"/>
-          <w:lang w:eastAsia="es-ES"/>
-          <w14:ligatures w14:val="none"/>
-        </w:rPr>
-        <w:t xml:space="preserve"> hace una llamada al método “</w:t>
+        <w:t>La opción F hace una llamada al método “</w:t>
       </w:r>
       <w:proofErr w:type="spellStart"/>
       <w:proofErr w:type="gramStart"/>
@@ -2238,66 +2113,7 @@
           <w:lang w:eastAsia="es-ES"/>
           <w14:ligatures w14:val="none"/>
         </w:rPr>
-        <w:t xml:space="preserve">” de la clase Gestor el cual hace dos llamadas (una para </w:t>
-      </w:r>
-      <w:proofErr w:type="spellStart"/>
-      <w:r>
-        <w:rPr>
-          <w:rFonts w:ascii="Times New Roman" w:eastAsia="Times New Roman" w:hAnsi="Times New Roman" w:cs="Times New Roman"/>
-          <w:kern w:val="0"/>
-          <w:sz w:val="24"/>
-          <w:szCs w:val="24"/>
-          <w:lang w:eastAsia="es-ES"/>
-          <w14:ligatures w14:val="none"/>
-        </w:rPr>
-        <w:t>estacionC</w:t>
-      </w:r>
-      <w:proofErr w:type="spellEnd"/>
-      <w:r>
-        <w:rPr>
-          <w:rFonts w:ascii="Times New Roman" w:eastAsia="Times New Roman" w:hAnsi="Times New Roman" w:cs="Times New Roman"/>
-          <w:kern w:val="0"/>
-          <w:sz w:val="24"/>
-          <w:szCs w:val="24"/>
-          <w:lang w:eastAsia="es-ES"/>
-          <w14:ligatures w14:val="none"/>
-        </w:rPr>
-        <w:t xml:space="preserve"> </w:t>
-      </w:r>
-      <w:r>
-        <w:rPr>
-          <w:rFonts w:ascii="Times New Roman" w:eastAsia="Times New Roman" w:hAnsi="Times New Roman" w:cs="Times New Roman"/>
-          <w:kern w:val="0"/>
-          <w:sz w:val="24"/>
-          <w:szCs w:val="24"/>
-          <w:lang w:eastAsia="es-ES"/>
-          <w14:ligatures w14:val="none"/>
-        </w:rPr>
-        <w:t xml:space="preserve">y otra para </w:t>
-      </w:r>
-      <w:proofErr w:type="spellStart"/>
-      <w:r>
-        <w:rPr>
-          <w:rFonts w:ascii="Times New Roman" w:eastAsia="Times New Roman" w:hAnsi="Times New Roman" w:cs="Times New Roman"/>
-          <w:kern w:val="0"/>
-          <w:sz w:val="24"/>
-          <w:szCs w:val="24"/>
-          <w:lang w:eastAsia="es-ES"/>
-          <w14:ligatures w14:val="none"/>
-        </w:rPr>
-        <w:t>estacionD</w:t>
-      </w:r>
-      <w:proofErr w:type="spellEnd"/>
-      <w:r>
-        <w:rPr>
-          <w:rFonts w:ascii="Times New Roman" w:eastAsia="Times New Roman" w:hAnsi="Times New Roman" w:cs="Times New Roman"/>
-          <w:kern w:val="0"/>
-          <w:sz w:val="24"/>
-          <w:szCs w:val="24"/>
-          <w:lang w:eastAsia="es-ES"/>
-          <w14:ligatures w14:val="none"/>
-        </w:rPr>
-        <w:t>) al método de la clase Cola “</w:t>
+        <w:t>” de la clase Gestor el cual hace dos llamadas (una para estacionC y otra para estacionD) al método de la clase Cola “</w:t>
       </w:r>
       <w:r>
         <w:rPr>
@@ -2319,91 +2135,12 @@
           <w:lang w:eastAsia="es-ES"/>
           <w14:ligatures w14:val="none"/>
         </w:rPr>
-        <w:t xml:space="preserve">”. Este método muestra </w:t>
-      </w:r>
-      <w:r>
-        <w:rPr>
-          <w:rFonts w:ascii="Times New Roman" w:eastAsia="Times New Roman" w:hAnsi="Times New Roman" w:cs="Times New Roman"/>
-          <w:kern w:val="0"/>
-          <w:sz w:val="24"/>
-          <w:szCs w:val="24"/>
-          <w:lang w:eastAsia="es-ES"/>
-          <w14:ligatures w14:val="none"/>
-        </w:rPr>
-        <w:t>mientras</w:t>
-      </w:r>
-      <w:r>
-        <w:rPr>
-          <w:rFonts w:ascii="Times New Roman" w:eastAsia="Times New Roman" w:hAnsi="Times New Roman" w:cs="Times New Roman"/>
-          <w:kern w:val="0"/>
-          <w:sz w:val="24"/>
-          <w:szCs w:val="24"/>
-          <w:lang w:eastAsia="es-ES"/>
-          <w14:ligatures w14:val="none"/>
-        </w:rPr>
-        <w:t xml:space="preserve"> no esté </w:t>
-      </w:r>
-      <w:r>
-        <w:rPr>
-          <w:rFonts w:ascii="Times New Roman" w:eastAsia="Times New Roman" w:hAnsi="Times New Roman" w:cs="Times New Roman"/>
-          <w:kern w:val="0"/>
-          <w:sz w:val="24"/>
-          <w:szCs w:val="24"/>
-          <w:lang w:eastAsia="es-ES"/>
-          <w14:ligatures w14:val="none"/>
-        </w:rPr>
-        <w:t>vacía</w:t>
-      </w:r>
-      <w:r>
-        <w:rPr>
-          <w:rFonts w:ascii="Times New Roman" w:eastAsia="Times New Roman" w:hAnsi="Times New Roman" w:cs="Times New Roman"/>
-          <w:kern w:val="0"/>
-          <w:sz w:val="24"/>
-          <w:szCs w:val="24"/>
-          <w:lang w:eastAsia="es-ES"/>
-          <w14:ligatures w14:val="none"/>
-        </w:rPr>
-        <w:t xml:space="preserve"> todos los pedidos uno por uno de cada una de las colas para los pedidos </w:t>
-      </w:r>
-      <w:r>
-        <w:rPr>
-          <w:rFonts w:ascii="Times New Roman" w:eastAsia="Times New Roman" w:hAnsi="Times New Roman" w:cs="Times New Roman"/>
-          <w:kern w:val="0"/>
-          <w:sz w:val="24"/>
-          <w:szCs w:val="24"/>
-          <w:lang w:eastAsia="es-ES"/>
-          <w14:ligatures w14:val="none"/>
-        </w:rPr>
-        <w:t>urgentes (C y D</w:t>
-      </w:r>
-      <w:r>
-        <w:rPr>
-          <w:rFonts w:ascii="Times New Roman" w:eastAsia="Times New Roman" w:hAnsi="Times New Roman" w:cs="Times New Roman"/>
-          <w:kern w:val="0"/>
-          <w:sz w:val="24"/>
-          <w:szCs w:val="24"/>
-          <w:lang w:eastAsia="es-ES"/>
-          <w14:ligatures w14:val="none"/>
-        </w:rPr>
-        <w:t>).</w:t>
+        <w:t>”. Este método muestra mientras no esté vacía todos los pedidos uno por uno de cada una de las colas para los pedidos urgentes (C y D).</w:t>
       </w:r>
     </w:p>
     <w:p>
       <w:pPr>
         <w:pStyle w:val="Prrafodelista"/>
-        <w:rPr>
-          <w:rFonts w:ascii="Times New Roman" w:eastAsia="Times New Roman" w:hAnsi="Times New Roman" w:cs="Times New Roman"/>
-          <w:kern w:val="0"/>
-          <w:sz w:val="24"/>
-          <w:szCs w:val="24"/>
-          <w:lang w:eastAsia="es-ES"/>
-          <w14:ligatures w14:val="none"/>
-        </w:rPr>
-      </w:pPr>
-    </w:p>
-    <w:p>
-      <w:pPr>
-        <w:pStyle w:val="Prrafodelista"/>
         <w:spacing w:before="100" w:beforeAutospacing="1" w:after="100" w:afterAutospacing="1" w:line="240" w:lineRule="auto"/>
         <w:rPr>
           <w:rFonts w:ascii="Times New Roman" w:eastAsia="Times New Roman" w:hAnsi="Times New Roman" w:cs="Times New Roman"/>
@@ -2414,8 +2151,6 @@
           <w14:ligatures w14:val="none"/>
         </w:rPr>
       </w:pPr>
-      <w:bookmarkStart w:id="0" w:name="_GoBack"/>
-      <w:bookmarkEnd w:id="0"/>
     </w:p>
     <w:p>
       <w:pPr>
@@ -2434,9 +2169,1004 @@
           <w14:ligatures w14:val="none"/>
         </w:rPr>
       </w:pPr>
+      <w:r>
+        <w:rPr>
+          <w:rFonts w:ascii="Times New Roman" w:eastAsia="Times New Roman" w:hAnsi="Times New Roman" w:cs="Times New Roman"/>
+          <w:kern w:val="0"/>
+          <w:sz w:val="24"/>
+          <w:szCs w:val="24"/>
+          <w:lang w:eastAsia="es-ES"/>
+          <w14:ligatures w14:val="none"/>
+        </w:rPr>
+        <w:t xml:space="preserve">La opción G hace una llamada </w:t>
+      </w:r>
+      <w:r>
+        <w:rPr>
+          <w:rFonts w:ascii="Times New Roman" w:eastAsia="Times New Roman" w:hAnsi="Times New Roman" w:cs="Times New Roman"/>
+          <w:kern w:val="0"/>
+          <w:sz w:val="24"/>
+          <w:szCs w:val="24"/>
+          <w:lang w:eastAsia="es-ES"/>
+          <w14:ligatures w14:val="none"/>
+        </w:rPr>
+        <w:t>al método “</w:t>
+      </w:r>
+      <w:proofErr w:type="gramStart"/>
+      <w:r>
+        <w:rPr>
+          <w:rFonts w:ascii="Times New Roman" w:eastAsia="Times New Roman" w:hAnsi="Times New Roman" w:cs="Times New Roman"/>
+          <w:kern w:val="0"/>
+          <w:sz w:val="24"/>
+          <w:szCs w:val="24"/>
+          <w:lang w:eastAsia="es-ES"/>
+          <w14:ligatures w14:val="none"/>
+        </w:rPr>
+        <w:t>gestor.borrarPedidosColas</w:t>
+      </w:r>
+      <w:proofErr w:type="gramEnd"/>
+      <w:r>
+        <w:rPr>
+          <w:rFonts w:ascii="Times New Roman" w:eastAsia="Times New Roman" w:hAnsi="Times New Roman" w:cs="Times New Roman"/>
+          <w:kern w:val="0"/>
+          <w:sz w:val="24"/>
+          <w:szCs w:val="24"/>
+          <w:lang w:eastAsia="es-ES"/>
+          <w14:ligatures w14:val="none"/>
+        </w:rPr>
+        <w:t>();</w:t>
+      </w:r>
+      <w:r>
+        <w:rPr>
+          <w:rFonts w:ascii="Times New Roman" w:eastAsia="Times New Roman" w:hAnsi="Times New Roman" w:cs="Times New Roman"/>
+          <w:kern w:val="0"/>
+          <w:sz w:val="24"/>
+          <w:szCs w:val="24"/>
+          <w:lang w:eastAsia="es-ES"/>
+          <w14:ligatures w14:val="none"/>
+        </w:rPr>
+        <w:t>” de la clase Gestor que hace 4 llamadas (1 para cada cola) al método  “</w:t>
+      </w:r>
+      <w:r>
+        <w:rPr>
+          <w:rFonts w:ascii="Times New Roman" w:eastAsia="Times New Roman" w:hAnsi="Times New Roman" w:cs="Times New Roman"/>
+          <w:kern w:val="0"/>
+          <w:sz w:val="24"/>
+          <w:szCs w:val="24"/>
+          <w:lang w:eastAsia="es-ES"/>
+          <w14:ligatures w14:val="none"/>
+        </w:rPr>
+        <w:t>vaciarCola();</w:t>
+      </w:r>
+      <w:r>
+        <w:rPr>
+          <w:rFonts w:ascii="Times New Roman" w:eastAsia="Times New Roman" w:hAnsi="Times New Roman" w:cs="Times New Roman"/>
+          <w:kern w:val="0"/>
+          <w:sz w:val="24"/>
+          <w:szCs w:val="24"/>
+          <w:lang w:eastAsia="es-ES"/>
+          <w14:ligatures w14:val="none"/>
+        </w:rPr>
+        <w:t>”. Este método se encarga de vaciar elemento a elemento cada una de las 4 estaciones hasta que estén vacías.</w:t>
+      </w:r>
     </w:p>
     <w:p>
       <w:pPr>
+        <w:pStyle w:val="Prrafodelista"/>
+        <w:spacing w:before="100" w:beforeAutospacing="1" w:after="100" w:afterAutospacing="1" w:line="240" w:lineRule="auto"/>
+        <w:rPr>
+          <w:rFonts w:ascii="Times New Roman" w:eastAsia="Times New Roman" w:hAnsi="Times New Roman" w:cs="Times New Roman"/>
+          <w:kern w:val="0"/>
+          <w:sz w:val="24"/>
+          <w:szCs w:val="24"/>
+          <w:lang w:eastAsia="es-ES"/>
+          <w14:ligatures w14:val="none"/>
+        </w:rPr>
+      </w:pPr>
+    </w:p>
+    <w:p>
+      <w:pPr>
+        <w:pStyle w:val="Prrafodelista"/>
+        <w:numPr>
+          <w:ilvl w:val="0"/>
+          <w:numId w:val="4"/>
+        </w:numPr>
+        <w:spacing w:before="100" w:beforeAutospacing="1" w:after="100" w:afterAutospacing="1" w:line="240" w:lineRule="auto"/>
+        <w:rPr>
+          <w:rFonts w:ascii="Times New Roman" w:eastAsia="Times New Roman" w:hAnsi="Times New Roman" w:cs="Times New Roman"/>
+          <w:kern w:val="0"/>
+          <w:sz w:val="24"/>
+          <w:szCs w:val="24"/>
+          <w:lang w:eastAsia="es-ES"/>
+          <w14:ligatures w14:val="none"/>
+        </w:rPr>
+      </w:pPr>
+      <w:r>
+        <w:rPr>
+          <w:rFonts w:ascii="Times New Roman" w:eastAsia="Times New Roman" w:hAnsi="Times New Roman" w:cs="Times New Roman"/>
+          <w:kern w:val="0"/>
+          <w:sz w:val="24"/>
+          <w:szCs w:val="24"/>
+          <w:lang w:eastAsia="es-ES"/>
+          <w14:ligatures w14:val="none"/>
+        </w:rPr>
+        <w:t xml:space="preserve">La opción </w:t>
+      </w:r>
+      <w:r>
+        <w:rPr>
+          <w:rFonts w:ascii="Times New Roman" w:eastAsia="Times New Roman" w:hAnsi="Times New Roman" w:cs="Times New Roman"/>
+          <w:kern w:val="0"/>
+          <w:sz w:val="24"/>
+          <w:szCs w:val="24"/>
+          <w:lang w:eastAsia="es-ES"/>
+          <w14:ligatures w14:val="none"/>
+        </w:rPr>
+        <w:t>H</w:t>
+      </w:r>
+      <w:r>
+        <w:rPr>
+          <w:rFonts w:ascii="Times New Roman" w:eastAsia="Times New Roman" w:hAnsi="Times New Roman" w:cs="Times New Roman"/>
+          <w:kern w:val="0"/>
+          <w:sz w:val="24"/>
+          <w:szCs w:val="24"/>
+          <w:lang w:eastAsia="es-ES"/>
+          <w14:ligatures w14:val="none"/>
+        </w:rPr>
+        <w:t xml:space="preserve"> hace una llamada al método “</w:t>
+      </w:r>
+      <w:proofErr w:type="gramStart"/>
+      <w:r>
+        <w:rPr>
+          <w:rFonts w:ascii="Times New Roman" w:eastAsia="Times New Roman" w:hAnsi="Times New Roman" w:cs="Times New Roman"/>
+          <w:kern w:val="0"/>
+          <w:sz w:val="24"/>
+          <w:szCs w:val="24"/>
+          <w:lang w:eastAsia="es-ES"/>
+          <w14:ligatures w14:val="none"/>
+        </w:rPr>
+        <w:t>gestor.enlistarPedidos</w:t>
+      </w:r>
+      <w:proofErr w:type="gramEnd"/>
+      <w:r>
+        <w:rPr>
+          <w:rFonts w:ascii="Times New Roman" w:eastAsia="Times New Roman" w:hAnsi="Times New Roman" w:cs="Times New Roman"/>
+          <w:kern w:val="0"/>
+          <w:sz w:val="24"/>
+          <w:szCs w:val="24"/>
+          <w:lang w:eastAsia="es-ES"/>
+          <w14:ligatures w14:val="none"/>
+        </w:rPr>
+        <w:t>();</w:t>
+      </w:r>
+      <w:r>
+        <w:rPr>
+          <w:rFonts w:ascii="Times New Roman" w:eastAsia="Times New Roman" w:hAnsi="Times New Roman" w:cs="Times New Roman"/>
+          <w:kern w:val="0"/>
+          <w:sz w:val="24"/>
+          <w:szCs w:val="24"/>
+          <w:lang w:eastAsia="es-ES"/>
+          <w14:ligatures w14:val="none"/>
+        </w:rPr>
+        <w:t>”</w:t>
+      </w:r>
+      <w:r>
+        <w:rPr>
+          <w:rFonts w:ascii="Times New Roman" w:eastAsia="Times New Roman" w:hAnsi="Times New Roman" w:cs="Times New Roman"/>
+          <w:kern w:val="0"/>
+          <w:sz w:val="24"/>
+          <w:szCs w:val="24"/>
+          <w:lang w:eastAsia="es-ES"/>
+          <w14:ligatures w14:val="none"/>
+        </w:rPr>
+        <w:t xml:space="preserve"> el cual </w:t>
+      </w:r>
+      <w:r>
+        <w:rPr>
+          <w:rFonts w:ascii="Times New Roman" w:eastAsia="Times New Roman" w:hAnsi="Times New Roman" w:cs="Times New Roman"/>
+          <w:kern w:val="0"/>
+          <w:sz w:val="24"/>
+          <w:szCs w:val="24"/>
+          <w:lang w:eastAsia="es-ES"/>
+          <w14:ligatures w14:val="none"/>
+        </w:rPr>
+        <w:t xml:space="preserve">se encarga de almacenar todos los pedidos de las cuatro colas en dos listas, una para los pedidos urgentes y una para los pedidos no urgentes. Este es uno de los métodos más destacados del programa. Empieza declarando dos variables de tipo int: </w:t>
+      </w:r>
+      <w:r>
+        <w:rPr>
+          <w:rFonts w:ascii="Times New Roman" w:eastAsia="Times New Roman" w:hAnsi="Times New Roman" w:cs="Times New Roman"/>
+          <w:kern w:val="0"/>
+          <w:sz w:val="24"/>
+          <w:szCs w:val="24"/>
+          <w:lang w:eastAsia="es-ES"/>
+          <w14:ligatures w14:val="none"/>
+        </w:rPr>
+        <w:t>numeroSeguimientoEst</w:t>
+      </w:r>
+      <w:r>
+        <w:rPr>
+          <w:rFonts w:ascii="Times New Roman" w:eastAsia="Times New Roman" w:hAnsi="Times New Roman" w:cs="Times New Roman"/>
+          <w:kern w:val="0"/>
+          <w:sz w:val="24"/>
+          <w:szCs w:val="24"/>
+          <w:lang w:eastAsia="es-ES"/>
+          <w14:ligatures w14:val="none"/>
+        </w:rPr>
+        <w:t xml:space="preserve"> y </w:t>
+      </w:r>
+      <w:r>
+        <w:rPr>
+          <w:rFonts w:ascii="Times New Roman" w:eastAsia="Times New Roman" w:hAnsi="Times New Roman" w:cs="Times New Roman"/>
+          <w:kern w:val="0"/>
+          <w:sz w:val="24"/>
+          <w:szCs w:val="24"/>
+          <w:lang w:eastAsia="es-ES"/>
+          <w14:ligatures w14:val="none"/>
+        </w:rPr>
+        <w:t>numeroSeguimiento</w:t>
+      </w:r>
+      <w:r>
+        <w:rPr>
+          <w:rFonts w:ascii="Times New Roman" w:eastAsia="Times New Roman" w:hAnsi="Times New Roman" w:cs="Times New Roman"/>
+          <w:kern w:val="0"/>
+          <w:sz w:val="24"/>
+          <w:szCs w:val="24"/>
+          <w:lang w:eastAsia="es-ES"/>
+          <w14:ligatures w14:val="none"/>
+        </w:rPr>
+        <w:t xml:space="preserve">Urg. Está compuesto de 4 bucles while (uno para cada una de las colas) los cuales mientras las colas no estén vacías </w:t>
+      </w:r>
+      <w:r>
+        <w:rPr>
+          <w:rFonts w:ascii="Times New Roman" w:eastAsia="Times New Roman" w:hAnsi="Times New Roman" w:cs="Times New Roman"/>
+          <w:kern w:val="0"/>
+          <w:sz w:val="24"/>
+          <w:szCs w:val="24"/>
+          <w:lang w:eastAsia="es-ES"/>
+          <w14:ligatures w14:val="none"/>
+        </w:rPr>
+        <w:t>llamaran al método de la clase Cola “</w:t>
+      </w:r>
+      <w:proofErr w:type="gramStart"/>
+      <w:r>
+        <w:rPr>
+          <w:rFonts w:ascii="Times New Roman" w:eastAsia="Times New Roman" w:hAnsi="Times New Roman" w:cs="Times New Roman"/>
+          <w:kern w:val="0"/>
+          <w:sz w:val="24"/>
+          <w:szCs w:val="24"/>
+          <w:lang w:eastAsia="es-ES"/>
+          <w14:ligatures w14:val="none"/>
+        </w:rPr>
+        <w:t>extraer(</w:t>
+      </w:r>
+      <w:proofErr w:type="gramEnd"/>
+      <w:r>
+        <w:rPr>
+          <w:rFonts w:ascii="Times New Roman" w:eastAsia="Times New Roman" w:hAnsi="Times New Roman" w:cs="Times New Roman"/>
+          <w:kern w:val="0"/>
+          <w:sz w:val="24"/>
+          <w:szCs w:val="24"/>
+          <w:lang w:eastAsia="es-ES"/>
+          <w14:ligatures w14:val="none"/>
+        </w:rPr>
+        <w:t xml:space="preserve">);” encargado de extraer el pedido superior de una cola. </w:t>
+      </w:r>
+      <w:r>
+        <w:rPr>
+          <w:rFonts w:ascii="Times New Roman" w:eastAsia="Times New Roman" w:hAnsi="Times New Roman" w:cs="Times New Roman"/>
+          <w:kern w:val="0"/>
+          <w:sz w:val="24"/>
+          <w:szCs w:val="24"/>
+          <w:lang w:eastAsia="es-ES"/>
+          <w14:ligatures w14:val="none"/>
+        </w:rPr>
+        <w:t xml:space="preserve">Si este pedido es urgente le asignará un número de prioridad entre 51 y 99 mientras que si no es urgente entre 1 y 49. Estos nuevos pedidos con los nuevos números de </w:t>
+      </w:r>
+      <w:r>
+        <w:rPr>
+          <w:rFonts w:ascii="Times New Roman" w:eastAsia="Times New Roman" w:hAnsi="Times New Roman" w:cs="Times New Roman"/>
+          <w:kern w:val="0"/>
+          <w:sz w:val="24"/>
+          <w:szCs w:val="24"/>
+          <w:lang w:eastAsia="es-ES"/>
+          <w14:ligatures w14:val="none"/>
+        </w:rPr>
+        <w:t>prioridad son almacenados en las dos listas (listaEstandar y listaUrgente). Al final hace una llamada al método “</w:t>
+      </w:r>
+      <w:r>
+        <w:rPr>
+          <w:rFonts w:ascii="Times New Roman" w:eastAsia="Times New Roman" w:hAnsi="Times New Roman" w:cs="Times New Roman"/>
+          <w:kern w:val="0"/>
+          <w:sz w:val="24"/>
+          <w:szCs w:val="24"/>
+          <w:lang w:eastAsia="es-ES"/>
+          <w14:ligatures w14:val="none"/>
+        </w:rPr>
+        <w:t>ordenarPorID();</w:t>
+      </w:r>
+      <w:r>
+        <w:rPr>
+          <w:rFonts w:ascii="Times New Roman" w:eastAsia="Times New Roman" w:hAnsi="Times New Roman" w:cs="Times New Roman"/>
+          <w:kern w:val="0"/>
+          <w:sz w:val="24"/>
+          <w:szCs w:val="24"/>
+          <w:lang w:eastAsia="es-ES"/>
+          <w14:ligatures w14:val="none"/>
+        </w:rPr>
+        <w:t>” de la clase lista encargada de ordenar la lista.</w:t>
+      </w:r>
+    </w:p>
+    <w:p>
+      <w:pPr>
+        <w:pStyle w:val="Prrafodelista"/>
+        <w:rPr>
+          <w:rFonts w:ascii="Times New Roman" w:eastAsia="Times New Roman" w:hAnsi="Times New Roman" w:cs="Times New Roman"/>
+          <w:kern w:val="0"/>
+          <w:sz w:val="24"/>
+          <w:szCs w:val="24"/>
+          <w:lang w:eastAsia="es-ES"/>
+          <w14:ligatures w14:val="none"/>
+        </w:rPr>
+      </w:pPr>
+    </w:p>
+    <w:p>
+      <w:pPr>
+        <w:pStyle w:val="Prrafodelista"/>
+        <w:numPr>
+          <w:ilvl w:val="0"/>
+          <w:numId w:val="4"/>
+        </w:numPr>
+        <w:spacing w:before="100" w:beforeAutospacing="1" w:after="100" w:afterAutospacing="1" w:line="240" w:lineRule="auto"/>
+        <w:rPr>
+          <w:rFonts w:ascii="Times New Roman" w:eastAsia="Times New Roman" w:hAnsi="Times New Roman" w:cs="Times New Roman"/>
+          <w:kern w:val="0"/>
+          <w:sz w:val="24"/>
+          <w:szCs w:val="24"/>
+          <w:lang w:eastAsia="es-ES"/>
+          <w14:ligatures w14:val="none"/>
+        </w:rPr>
+      </w:pPr>
+      <w:r>
+        <w:rPr>
+          <w:rFonts w:ascii="Times New Roman" w:eastAsia="Times New Roman" w:hAnsi="Times New Roman" w:cs="Times New Roman"/>
+          <w:kern w:val="0"/>
+          <w:sz w:val="24"/>
+          <w:szCs w:val="24"/>
+          <w:lang w:eastAsia="es-ES"/>
+          <w14:ligatures w14:val="none"/>
+        </w:rPr>
+        <w:t>La opción I hace una</w:t>
+      </w:r>
+      <w:r>
+        <w:rPr>
+          <w:rFonts w:ascii="Times New Roman" w:eastAsia="Times New Roman" w:hAnsi="Times New Roman" w:cs="Times New Roman"/>
+          <w:kern w:val="0"/>
+          <w:sz w:val="24"/>
+          <w:szCs w:val="24"/>
+          <w:lang w:eastAsia="es-ES"/>
+          <w14:ligatures w14:val="none"/>
+        </w:rPr>
+        <w:t xml:space="preserve"> llamada al método de la clase G</w:t>
+      </w:r>
+      <w:r>
+        <w:rPr>
+          <w:rFonts w:ascii="Times New Roman" w:eastAsia="Times New Roman" w:hAnsi="Times New Roman" w:cs="Times New Roman"/>
+          <w:kern w:val="0"/>
+          <w:sz w:val="24"/>
+          <w:szCs w:val="24"/>
+          <w:lang w:eastAsia="es-ES"/>
+          <w14:ligatures w14:val="none"/>
+        </w:rPr>
+        <w:t>estor encargado de mostrar todos los pedidos de la listaEstandar: “</w:t>
+      </w:r>
+      <w:proofErr w:type="gramStart"/>
+      <w:r>
+        <w:rPr>
+          <w:rFonts w:ascii="Times New Roman" w:eastAsia="Times New Roman" w:hAnsi="Times New Roman" w:cs="Times New Roman"/>
+          <w:kern w:val="0"/>
+          <w:sz w:val="24"/>
+          <w:szCs w:val="24"/>
+          <w:lang w:eastAsia="es-ES"/>
+          <w14:ligatures w14:val="none"/>
+        </w:rPr>
+        <w:t>gestor.muestraPedidosEstandar</w:t>
+      </w:r>
+      <w:proofErr w:type="gramEnd"/>
+      <w:r>
+        <w:rPr>
+          <w:rFonts w:ascii="Times New Roman" w:eastAsia="Times New Roman" w:hAnsi="Times New Roman" w:cs="Times New Roman"/>
+          <w:kern w:val="0"/>
+          <w:sz w:val="24"/>
+          <w:szCs w:val="24"/>
+          <w:lang w:eastAsia="es-ES"/>
+          <w14:ligatures w14:val="none"/>
+        </w:rPr>
+        <w:t>();</w:t>
+      </w:r>
+      <w:r>
+        <w:rPr>
+          <w:rFonts w:ascii="Times New Roman" w:eastAsia="Times New Roman" w:hAnsi="Times New Roman" w:cs="Times New Roman"/>
+          <w:kern w:val="0"/>
+          <w:sz w:val="24"/>
+          <w:szCs w:val="24"/>
+          <w:lang w:eastAsia="es-ES"/>
+          <w14:ligatures w14:val="none"/>
+        </w:rPr>
+        <w:t>”.</w:t>
+      </w:r>
+      <w:r>
+        <w:rPr>
+          <w:rFonts w:ascii="Times New Roman" w:eastAsia="Times New Roman" w:hAnsi="Times New Roman" w:cs="Times New Roman"/>
+          <w:kern w:val="0"/>
+          <w:sz w:val="24"/>
+          <w:szCs w:val="24"/>
+          <w:lang w:eastAsia="es-ES"/>
+          <w14:ligatures w14:val="none"/>
+        </w:rPr>
+        <w:t xml:space="preserve"> Este hará una llamada al método “mostrar();” de la clase Lista que mientras no esté vacía mostrará por pantalla pedido a pedido con todos sus datos.</w:t>
+      </w:r>
+    </w:p>
+    <w:p>
+      <w:pPr>
+        <w:pStyle w:val="Prrafodelista"/>
+        <w:rPr>
+          <w:rFonts w:ascii="Times New Roman" w:eastAsia="Times New Roman" w:hAnsi="Times New Roman" w:cs="Times New Roman"/>
+          <w:kern w:val="0"/>
+          <w:sz w:val="24"/>
+          <w:szCs w:val="24"/>
+          <w:lang w:eastAsia="es-ES"/>
+          <w14:ligatures w14:val="none"/>
+        </w:rPr>
+      </w:pPr>
+    </w:p>
+    <w:p>
+      <w:pPr>
+        <w:pStyle w:val="Prrafodelista"/>
+        <w:numPr>
+          <w:ilvl w:val="0"/>
+          <w:numId w:val="4"/>
+        </w:numPr>
+        <w:spacing w:before="100" w:beforeAutospacing="1" w:after="100" w:afterAutospacing="1" w:line="240" w:lineRule="auto"/>
+        <w:rPr>
+          <w:rFonts w:ascii="Times New Roman" w:eastAsia="Times New Roman" w:hAnsi="Times New Roman" w:cs="Times New Roman"/>
+          <w:kern w:val="0"/>
+          <w:sz w:val="24"/>
+          <w:szCs w:val="24"/>
+          <w:lang w:eastAsia="es-ES"/>
+          <w14:ligatures w14:val="none"/>
+        </w:rPr>
+      </w:pPr>
+      <w:r>
+        <w:rPr>
+          <w:rFonts w:ascii="Times New Roman" w:eastAsia="Times New Roman" w:hAnsi="Times New Roman" w:cs="Times New Roman"/>
+          <w:kern w:val="0"/>
+          <w:sz w:val="24"/>
+          <w:szCs w:val="24"/>
+          <w:lang w:eastAsia="es-ES"/>
+          <w14:ligatures w14:val="none"/>
+        </w:rPr>
+        <w:t>La opción J</w:t>
+      </w:r>
+      <w:r>
+        <w:rPr>
+          <w:rFonts w:ascii="Times New Roman" w:eastAsia="Times New Roman" w:hAnsi="Times New Roman" w:cs="Times New Roman"/>
+          <w:kern w:val="0"/>
+          <w:sz w:val="24"/>
+          <w:szCs w:val="24"/>
+          <w:lang w:eastAsia="es-ES"/>
+          <w14:ligatures w14:val="none"/>
+        </w:rPr>
+        <w:t xml:space="preserve"> hace una</w:t>
+      </w:r>
+      <w:r>
+        <w:rPr>
+          <w:rFonts w:ascii="Times New Roman" w:eastAsia="Times New Roman" w:hAnsi="Times New Roman" w:cs="Times New Roman"/>
+          <w:kern w:val="0"/>
+          <w:sz w:val="24"/>
+          <w:szCs w:val="24"/>
+          <w:lang w:eastAsia="es-ES"/>
+          <w14:ligatures w14:val="none"/>
+        </w:rPr>
+        <w:t xml:space="preserve"> llamada al método de la clase G</w:t>
+      </w:r>
+      <w:r>
+        <w:rPr>
+          <w:rFonts w:ascii="Times New Roman" w:eastAsia="Times New Roman" w:hAnsi="Times New Roman" w:cs="Times New Roman"/>
+          <w:kern w:val="0"/>
+          <w:sz w:val="24"/>
+          <w:szCs w:val="24"/>
+          <w:lang w:eastAsia="es-ES"/>
+          <w14:ligatures w14:val="none"/>
+        </w:rPr>
+        <w:t>estor encargado de mostrar todos los pedidos de la lista</w:t>
+      </w:r>
+      <w:r>
+        <w:rPr>
+          <w:rFonts w:ascii="Times New Roman" w:eastAsia="Times New Roman" w:hAnsi="Times New Roman" w:cs="Times New Roman"/>
+          <w:kern w:val="0"/>
+          <w:sz w:val="24"/>
+          <w:szCs w:val="24"/>
+          <w:lang w:eastAsia="es-ES"/>
+          <w14:ligatures w14:val="none"/>
+        </w:rPr>
+        <w:t>Urgente</w:t>
+      </w:r>
+      <w:r>
+        <w:rPr>
+          <w:rFonts w:ascii="Times New Roman" w:eastAsia="Times New Roman" w:hAnsi="Times New Roman" w:cs="Times New Roman"/>
+          <w:kern w:val="0"/>
+          <w:sz w:val="24"/>
+          <w:szCs w:val="24"/>
+          <w:lang w:eastAsia="es-ES"/>
+          <w14:ligatures w14:val="none"/>
+        </w:rPr>
+        <w:t>: “</w:t>
+      </w:r>
+      <w:proofErr w:type="gramStart"/>
+      <w:r>
+        <w:rPr>
+          <w:rFonts w:ascii="Times New Roman" w:eastAsia="Times New Roman" w:hAnsi="Times New Roman" w:cs="Times New Roman"/>
+          <w:kern w:val="0"/>
+          <w:sz w:val="24"/>
+          <w:szCs w:val="24"/>
+          <w:lang w:eastAsia="es-ES"/>
+          <w14:ligatures w14:val="none"/>
+        </w:rPr>
+        <w:t>gestor.muestraPedidosUrgentes</w:t>
+      </w:r>
+      <w:proofErr w:type="gramEnd"/>
+      <w:r>
+        <w:rPr>
+          <w:rFonts w:ascii="Times New Roman" w:eastAsia="Times New Roman" w:hAnsi="Times New Roman" w:cs="Times New Roman"/>
+          <w:kern w:val="0"/>
+          <w:sz w:val="24"/>
+          <w:szCs w:val="24"/>
+          <w:lang w:eastAsia="es-ES"/>
+          <w14:ligatures w14:val="none"/>
+        </w:rPr>
+        <w:t>();</w:t>
+      </w:r>
+      <w:r>
+        <w:rPr>
+          <w:rFonts w:ascii="Times New Roman" w:eastAsia="Times New Roman" w:hAnsi="Times New Roman" w:cs="Times New Roman"/>
+          <w:kern w:val="0"/>
+          <w:sz w:val="24"/>
+          <w:szCs w:val="24"/>
+          <w:lang w:eastAsia="es-ES"/>
+          <w14:ligatures w14:val="none"/>
+        </w:rPr>
+        <w:t>”. Este hará una llamada al método “</w:t>
+      </w:r>
+      <w:proofErr w:type="gramStart"/>
+      <w:r>
+        <w:rPr>
+          <w:rFonts w:ascii="Times New Roman" w:eastAsia="Times New Roman" w:hAnsi="Times New Roman" w:cs="Times New Roman"/>
+          <w:kern w:val="0"/>
+          <w:sz w:val="24"/>
+          <w:szCs w:val="24"/>
+          <w:lang w:eastAsia="es-ES"/>
+          <w14:ligatures w14:val="none"/>
+        </w:rPr>
+        <w:t>mostrar(</w:t>
+      </w:r>
+      <w:proofErr w:type="gramEnd"/>
+      <w:r>
+        <w:rPr>
+          <w:rFonts w:ascii="Times New Roman" w:eastAsia="Times New Roman" w:hAnsi="Times New Roman" w:cs="Times New Roman"/>
+          <w:kern w:val="0"/>
+          <w:sz w:val="24"/>
+          <w:szCs w:val="24"/>
+          <w:lang w:eastAsia="es-ES"/>
+          <w14:ligatures w14:val="none"/>
+        </w:rPr>
+        <w:t>);” de la clase Lista que mientras no esté vacía mostrará por pantalla pedido a pedido con todos sus datos.</w:t>
+      </w:r>
+    </w:p>
+    <w:p>
+      <w:pPr>
+        <w:pStyle w:val="Prrafodelista"/>
+        <w:spacing w:before="100" w:beforeAutospacing="1" w:after="100" w:afterAutospacing="1" w:line="240" w:lineRule="auto"/>
+        <w:rPr>
+          <w:rFonts w:ascii="Times New Roman" w:eastAsia="Times New Roman" w:hAnsi="Times New Roman" w:cs="Times New Roman"/>
+          <w:kern w:val="0"/>
+          <w:sz w:val="24"/>
+          <w:szCs w:val="24"/>
+          <w:lang w:eastAsia="es-ES"/>
+          <w14:ligatures w14:val="none"/>
+        </w:rPr>
+      </w:pPr>
+    </w:p>
+    <w:p>
+      <w:pPr>
+        <w:pStyle w:val="Prrafodelista"/>
+        <w:numPr>
+          <w:ilvl w:val="0"/>
+          <w:numId w:val="4"/>
+        </w:numPr>
+        <w:spacing w:before="100" w:beforeAutospacing="1" w:after="100" w:afterAutospacing="1" w:line="240" w:lineRule="auto"/>
+        <w:rPr>
+          <w:rFonts w:ascii="Times New Roman" w:eastAsia="Times New Roman" w:hAnsi="Times New Roman" w:cs="Times New Roman"/>
+          <w:kern w:val="0"/>
+          <w:sz w:val="24"/>
+          <w:szCs w:val="24"/>
+          <w:lang w:eastAsia="es-ES"/>
+          <w14:ligatures w14:val="none"/>
+        </w:rPr>
+      </w:pPr>
+      <w:r>
+        <w:rPr>
+          <w:rFonts w:ascii="Times New Roman" w:eastAsia="Times New Roman" w:hAnsi="Times New Roman" w:cs="Times New Roman"/>
+          <w:kern w:val="0"/>
+          <w:sz w:val="24"/>
+          <w:szCs w:val="24"/>
+          <w:lang w:eastAsia="es-ES"/>
+          <w14:ligatures w14:val="none"/>
+        </w:rPr>
+        <w:t>La opción K hace una llamada al método “</w:t>
+      </w:r>
+      <w:proofErr w:type="spellStart"/>
+      <w:proofErr w:type="gramStart"/>
+      <w:r>
+        <w:rPr>
+          <w:rFonts w:ascii="Times New Roman" w:eastAsia="Times New Roman" w:hAnsi="Times New Roman" w:cs="Times New Roman"/>
+          <w:kern w:val="0"/>
+          <w:sz w:val="24"/>
+          <w:szCs w:val="24"/>
+          <w:lang w:eastAsia="es-ES"/>
+          <w14:ligatures w14:val="none"/>
+        </w:rPr>
+        <w:t>gestor.buscarPedidos</w:t>
+      </w:r>
+      <w:proofErr w:type="spellEnd"/>
+      <w:proofErr w:type="gramEnd"/>
+      <w:r>
+        <w:rPr>
+          <w:rFonts w:ascii="Times New Roman" w:eastAsia="Times New Roman" w:hAnsi="Times New Roman" w:cs="Times New Roman"/>
+          <w:kern w:val="0"/>
+          <w:sz w:val="24"/>
+          <w:szCs w:val="24"/>
+          <w:lang w:eastAsia="es-ES"/>
+          <w14:ligatures w14:val="none"/>
+        </w:rPr>
+        <w:t>();</w:t>
+      </w:r>
+      <w:r>
+        <w:rPr>
+          <w:rFonts w:ascii="Times New Roman" w:eastAsia="Times New Roman" w:hAnsi="Times New Roman" w:cs="Times New Roman"/>
+          <w:kern w:val="0"/>
+          <w:sz w:val="24"/>
+          <w:szCs w:val="24"/>
+          <w:lang w:eastAsia="es-ES"/>
+          <w14:ligatures w14:val="none"/>
+        </w:rPr>
+        <w:t xml:space="preserve">” </w:t>
+      </w:r>
+      <w:r>
+        <w:rPr>
+          <w:rFonts w:ascii="Times New Roman" w:eastAsia="Times New Roman" w:hAnsi="Times New Roman" w:cs="Times New Roman"/>
+          <w:kern w:val="0"/>
+          <w:sz w:val="24"/>
+          <w:szCs w:val="24"/>
+          <w:lang w:eastAsia="es-ES"/>
+          <w14:ligatures w14:val="none"/>
+        </w:rPr>
+        <w:t>de la clase Gestor</w:t>
+      </w:r>
+      <w:r>
+        <w:rPr>
+          <w:rFonts w:ascii="Times New Roman" w:eastAsia="Times New Roman" w:hAnsi="Times New Roman" w:cs="Times New Roman"/>
+          <w:kern w:val="0"/>
+          <w:sz w:val="24"/>
+          <w:szCs w:val="24"/>
+          <w:lang w:eastAsia="es-ES"/>
+          <w14:ligatures w14:val="none"/>
+        </w:rPr>
+        <w:t>. Este es otro de los métodos más destacados del programa.</w:t>
+      </w:r>
+      <w:r>
+        <w:rPr>
+          <w:rFonts w:ascii="Times New Roman" w:eastAsia="Times New Roman" w:hAnsi="Times New Roman" w:cs="Times New Roman"/>
+          <w:kern w:val="0"/>
+          <w:sz w:val="24"/>
+          <w:szCs w:val="24"/>
+          <w:lang w:eastAsia="es-ES"/>
+          <w14:ligatures w14:val="none"/>
+        </w:rPr>
+        <w:t xml:space="preserve"> El método comienza comprobando si ambas listas están vacías y en caso de estar vacías imprime un mensaje indicando que están vacías. </w:t>
+      </w:r>
+      <w:r>
+        <w:rPr>
+          <w:rFonts w:ascii="Times New Roman" w:eastAsia="Times New Roman" w:hAnsi="Times New Roman" w:cs="Times New Roman"/>
+          <w:kern w:val="0"/>
+          <w:sz w:val="24"/>
+          <w:szCs w:val="24"/>
+          <w:lang w:eastAsia="es-ES"/>
+          <w14:ligatures w14:val="none"/>
+        </w:rPr>
+        <w:t>Inicializamos dos punteros (</w:t>
+      </w:r>
+      <w:proofErr w:type="spellStart"/>
+      <w:r>
+        <w:rPr>
+          <w:rFonts w:ascii="Times New Roman" w:eastAsia="Times New Roman" w:hAnsi="Times New Roman" w:cs="Times New Roman"/>
+          <w:kern w:val="0"/>
+          <w:sz w:val="24"/>
+          <w:szCs w:val="24"/>
+          <w:lang w:eastAsia="es-ES"/>
+          <w14:ligatures w14:val="none"/>
+        </w:rPr>
+        <w:t>tempEstandar</w:t>
+      </w:r>
+      <w:proofErr w:type="spellEnd"/>
+      <w:r>
+        <w:rPr>
+          <w:rFonts w:ascii="Times New Roman" w:eastAsia="Times New Roman" w:hAnsi="Times New Roman" w:cs="Times New Roman"/>
+          <w:kern w:val="0"/>
+          <w:sz w:val="24"/>
+          <w:szCs w:val="24"/>
+          <w:lang w:eastAsia="es-ES"/>
+          <w14:ligatures w14:val="none"/>
+        </w:rPr>
+        <w:t xml:space="preserve"> y </w:t>
+      </w:r>
+      <w:proofErr w:type="spellStart"/>
+      <w:r>
+        <w:rPr>
+          <w:rFonts w:ascii="Times New Roman" w:eastAsia="Times New Roman" w:hAnsi="Times New Roman" w:cs="Times New Roman"/>
+          <w:kern w:val="0"/>
+          <w:sz w:val="24"/>
+          <w:szCs w:val="24"/>
+          <w:lang w:eastAsia="es-ES"/>
+          <w14:ligatures w14:val="none"/>
+        </w:rPr>
+        <w:t>tempUrgente</w:t>
+      </w:r>
+      <w:proofErr w:type="spellEnd"/>
+      <w:r>
+        <w:rPr>
+          <w:rFonts w:ascii="Times New Roman" w:eastAsia="Times New Roman" w:hAnsi="Times New Roman" w:cs="Times New Roman"/>
+          <w:kern w:val="0"/>
+          <w:sz w:val="24"/>
+          <w:szCs w:val="24"/>
+          <w:lang w:eastAsia="es-ES"/>
+          <w14:ligatures w14:val="none"/>
+        </w:rPr>
+        <w:t>) apuntando al primer nodo de cada lista, dos objetos (</w:t>
+      </w:r>
+      <w:proofErr w:type="spellStart"/>
+      <w:r>
+        <w:rPr>
+          <w:rFonts w:ascii="Times New Roman" w:eastAsia="Times New Roman" w:hAnsi="Times New Roman" w:cs="Times New Roman"/>
+          <w:kern w:val="0"/>
+          <w:sz w:val="24"/>
+          <w:szCs w:val="24"/>
+          <w:lang w:eastAsia="es-ES"/>
+          <w14:ligatures w14:val="none"/>
+        </w:rPr>
+        <w:t>pedidoEstandarMaxPrioridad</w:t>
+      </w:r>
+      <w:proofErr w:type="spellEnd"/>
+      <w:r>
+        <w:rPr>
+          <w:rFonts w:ascii="Times New Roman" w:eastAsia="Times New Roman" w:hAnsi="Times New Roman" w:cs="Times New Roman"/>
+          <w:kern w:val="0"/>
+          <w:sz w:val="24"/>
+          <w:szCs w:val="24"/>
+          <w:lang w:eastAsia="es-ES"/>
+          <w14:ligatures w14:val="none"/>
+        </w:rPr>
+        <w:t xml:space="preserve"> y </w:t>
+      </w:r>
+      <w:proofErr w:type="spellStart"/>
+      <w:r>
+        <w:rPr>
+          <w:rFonts w:ascii="Times New Roman" w:eastAsia="Times New Roman" w:hAnsi="Times New Roman" w:cs="Times New Roman"/>
+          <w:kern w:val="0"/>
+          <w:sz w:val="24"/>
+          <w:szCs w:val="24"/>
+          <w:lang w:eastAsia="es-ES"/>
+          <w14:ligatures w14:val="none"/>
+        </w:rPr>
+        <w:t>pedidoUrgenteMinPrioridad</w:t>
+      </w:r>
+      <w:proofErr w:type="spellEnd"/>
+      <w:r>
+        <w:rPr>
+          <w:rFonts w:ascii="Times New Roman" w:eastAsia="Times New Roman" w:hAnsi="Times New Roman" w:cs="Times New Roman"/>
+          <w:kern w:val="0"/>
+          <w:sz w:val="24"/>
+          <w:szCs w:val="24"/>
+          <w:lang w:eastAsia="es-ES"/>
+          <w14:ligatures w14:val="none"/>
+        </w:rPr>
+        <w:t xml:space="preserve">) y dos </w:t>
+      </w:r>
+      <w:r>
+        <w:rPr>
+          <w:rFonts w:ascii="Times New Roman" w:eastAsia="Times New Roman" w:hAnsi="Times New Roman" w:cs="Times New Roman"/>
+          <w:kern w:val="0"/>
+          <w:sz w:val="24"/>
+          <w:szCs w:val="24"/>
+          <w:lang w:eastAsia="es-ES"/>
+          <w14:ligatures w14:val="none"/>
+        </w:rPr>
+        <w:lastRenderedPageBreak/>
+        <w:t>variables booleanas (</w:t>
+      </w:r>
+      <w:proofErr w:type="spellStart"/>
+      <w:r>
+        <w:rPr>
+          <w:rFonts w:ascii="Times New Roman" w:eastAsia="Times New Roman" w:hAnsi="Times New Roman" w:cs="Times New Roman"/>
+          <w:kern w:val="0"/>
+          <w:sz w:val="24"/>
+          <w:szCs w:val="24"/>
+          <w:lang w:eastAsia="es-ES"/>
+          <w14:ligatures w14:val="none"/>
+        </w:rPr>
+        <w:t>encontradoEstandar</w:t>
+      </w:r>
+      <w:proofErr w:type="spellEnd"/>
+      <w:r>
+        <w:rPr>
+          <w:rFonts w:ascii="Times New Roman" w:eastAsia="Times New Roman" w:hAnsi="Times New Roman" w:cs="Times New Roman"/>
+          <w:kern w:val="0"/>
+          <w:sz w:val="24"/>
+          <w:szCs w:val="24"/>
+          <w:lang w:eastAsia="es-ES"/>
+          <w14:ligatures w14:val="none"/>
+        </w:rPr>
+        <w:t xml:space="preserve"> y </w:t>
+      </w:r>
+      <w:proofErr w:type="spellStart"/>
+      <w:r>
+        <w:rPr>
+          <w:rFonts w:ascii="Times New Roman" w:eastAsia="Times New Roman" w:hAnsi="Times New Roman" w:cs="Times New Roman"/>
+          <w:kern w:val="0"/>
+          <w:sz w:val="24"/>
+          <w:szCs w:val="24"/>
+          <w:lang w:eastAsia="es-ES"/>
+          <w14:ligatures w14:val="none"/>
+        </w:rPr>
+        <w:t>encontradoUrgente</w:t>
+      </w:r>
+      <w:proofErr w:type="spellEnd"/>
+      <w:r>
+        <w:rPr>
+          <w:rFonts w:ascii="Times New Roman" w:eastAsia="Times New Roman" w:hAnsi="Times New Roman" w:cs="Times New Roman"/>
+          <w:kern w:val="0"/>
+          <w:sz w:val="24"/>
+          <w:szCs w:val="24"/>
+          <w:lang w:eastAsia="es-ES"/>
+          <w14:ligatures w14:val="none"/>
+        </w:rPr>
+        <w:t xml:space="preserve">). </w:t>
+      </w:r>
+      <w:r>
+        <w:rPr>
+          <w:rFonts w:ascii="Times New Roman" w:eastAsia="Times New Roman" w:hAnsi="Times New Roman" w:cs="Times New Roman"/>
+          <w:kern w:val="0"/>
+          <w:sz w:val="24"/>
+          <w:szCs w:val="24"/>
+          <w:lang w:eastAsia="es-ES"/>
+          <w14:ligatures w14:val="none"/>
+        </w:rPr>
+        <w:t xml:space="preserve">Iniciamos un bucle while encargado de encontrar el pedido de </w:t>
+      </w:r>
+      <w:bookmarkStart w:id="0" w:name="_GoBack"/>
+      <w:bookmarkEnd w:id="0"/>
+    </w:p>
+    <w:p>
+      <w:pPr>
+        <w:pStyle w:val="Prrafodelista"/>
+        <w:rPr>
+          <w:rFonts w:ascii="Times New Roman" w:eastAsia="Times New Roman" w:hAnsi="Times New Roman" w:cs="Times New Roman"/>
+          <w:kern w:val="0"/>
+          <w:sz w:val="24"/>
+          <w:szCs w:val="24"/>
+          <w:lang w:eastAsia="es-ES"/>
+          <w14:ligatures w14:val="none"/>
+        </w:rPr>
+      </w:pPr>
+    </w:p>
+    <w:p>
+      <w:pPr>
+        <w:pStyle w:val="Prrafodelista"/>
+        <w:numPr>
+          <w:ilvl w:val="0"/>
+          <w:numId w:val="4"/>
+        </w:numPr>
+        <w:spacing w:before="100" w:beforeAutospacing="1" w:after="100" w:afterAutospacing="1" w:line="240" w:lineRule="auto"/>
+        <w:rPr>
+          <w:rFonts w:ascii="Times New Roman" w:eastAsia="Times New Roman" w:hAnsi="Times New Roman" w:cs="Times New Roman"/>
+          <w:kern w:val="0"/>
+          <w:sz w:val="24"/>
+          <w:szCs w:val="24"/>
+          <w:lang w:eastAsia="es-ES"/>
+          <w14:ligatures w14:val="none"/>
+        </w:rPr>
+      </w:pPr>
+      <w:r>
+        <w:rPr>
+          <w:rFonts w:ascii="Times New Roman" w:eastAsia="Times New Roman" w:hAnsi="Times New Roman" w:cs="Times New Roman"/>
+          <w:kern w:val="0"/>
+          <w:sz w:val="24"/>
+          <w:szCs w:val="24"/>
+          <w:lang w:eastAsia="es-ES"/>
+          <w14:ligatures w14:val="none"/>
+        </w:rPr>
+        <w:t>La opción L hace una llamada al método “</w:t>
+      </w:r>
+      <w:proofErr w:type="spellStart"/>
+      <w:proofErr w:type="gramStart"/>
+      <w:r>
+        <w:rPr>
+          <w:rFonts w:ascii="Times New Roman" w:eastAsia="Times New Roman" w:hAnsi="Times New Roman" w:cs="Times New Roman"/>
+          <w:kern w:val="0"/>
+          <w:sz w:val="24"/>
+          <w:szCs w:val="24"/>
+          <w:lang w:eastAsia="es-ES"/>
+          <w14:ligatures w14:val="none"/>
+        </w:rPr>
+        <w:t>gestor.reiniciar</w:t>
+      </w:r>
+      <w:proofErr w:type="spellEnd"/>
+      <w:proofErr w:type="gramEnd"/>
+      <w:r>
+        <w:rPr>
+          <w:rFonts w:ascii="Times New Roman" w:eastAsia="Times New Roman" w:hAnsi="Times New Roman" w:cs="Times New Roman"/>
+          <w:kern w:val="0"/>
+          <w:sz w:val="24"/>
+          <w:szCs w:val="24"/>
+          <w:lang w:eastAsia="es-ES"/>
+          <w14:ligatures w14:val="none"/>
+        </w:rPr>
+        <w:t>();</w:t>
+      </w:r>
+      <w:r>
+        <w:rPr>
+          <w:rFonts w:ascii="Times New Roman" w:eastAsia="Times New Roman" w:hAnsi="Times New Roman" w:cs="Times New Roman"/>
+          <w:kern w:val="0"/>
+          <w:sz w:val="24"/>
+          <w:szCs w:val="24"/>
+          <w:lang w:eastAsia="es-ES"/>
+          <w14:ligatures w14:val="none"/>
+        </w:rPr>
+        <w:t>” de la clase Gestor el cual es el encargado de reiniciar el programa a su estado inicial. Para ello elimina la pilaPedidos, las 4 colas (estacionA, estacionB, estacionC y estacionD)</w:t>
+      </w:r>
+      <w:r>
+        <w:rPr>
+          <w:rFonts w:ascii="Times New Roman" w:eastAsia="Times New Roman" w:hAnsi="Times New Roman" w:cs="Times New Roman"/>
+          <w:kern w:val="0"/>
+          <w:sz w:val="24"/>
+          <w:szCs w:val="24"/>
+          <w:lang w:eastAsia="es-ES"/>
+          <w14:ligatures w14:val="none"/>
+        </w:rPr>
+        <w:t>, y las 2 listas (</w:t>
+      </w:r>
+      <w:r>
+        <w:rPr>
+          <w:rFonts w:ascii="Times New Roman" w:eastAsia="Times New Roman" w:hAnsi="Times New Roman" w:cs="Times New Roman"/>
+          <w:kern w:val="0"/>
+          <w:sz w:val="24"/>
+          <w:szCs w:val="24"/>
+          <w:lang w:eastAsia="es-ES"/>
+          <w14:ligatures w14:val="none"/>
+        </w:rPr>
+        <w:t>listaEstandar y listaUrgente</w:t>
+      </w:r>
+      <w:r>
+        <w:rPr>
+          <w:rFonts w:ascii="Times New Roman" w:eastAsia="Times New Roman" w:hAnsi="Times New Roman" w:cs="Times New Roman"/>
+          <w:kern w:val="0"/>
+          <w:sz w:val="24"/>
+          <w:szCs w:val="24"/>
+          <w:lang w:eastAsia="es-ES"/>
+          <w14:ligatures w14:val="none"/>
+        </w:rPr>
+        <w:t>). Por último, crea una nueva instancia de cada una de ellas.</w:t>
+      </w:r>
+    </w:p>
+    <w:p>
+      <w:pPr>
         <w:spacing w:before="100" w:beforeAutospacing="1" w:after="100" w:afterAutospacing="1" w:line="240" w:lineRule="auto"/>
         <w:ind w:left="360"/>
         <w:rPr>
@@ -2452,59 +3182,16 @@
     <w:p>
       <w:pPr>
         <w:spacing w:before="100" w:beforeAutospacing="1" w:after="100" w:afterAutospacing="1" w:line="240" w:lineRule="auto"/>
-        <w:outlineLvl w:val="2"/>
-        <w:rPr>
-          <w:rFonts w:ascii="Times New Roman" w:eastAsia="Times New Roman" w:hAnsi="Times New Roman" w:cs="Times New Roman"/>
-          <w:b/>
-          <w:bCs/>
-          <w:kern w:val="0"/>
-          <w:sz w:val="27"/>
-          <w:szCs w:val="27"/>
-          <w:lang w:eastAsia="es-ES"/>
-          <w14:ligatures w14:val="none"/>
-        </w:rPr>
-      </w:pPr>
-      <w:r>
-        <w:rPr>
-          <w:rFonts w:ascii="Times New Roman" w:eastAsia="Times New Roman" w:hAnsi="Times New Roman" w:cs="Times New Roman"/>
-          <w:b/>
-          <w:bCs/>
-          <w:kern w:val="0"/>
-          <w:sz w:val="27"/>
-          <w:szCs w:val="27"/>
-          <w:lang w:eastAsia="es-ES"/>
-          <w14:ligatures w14:val="none"/>
-        </w:rPr>
-        <w:t>6. Reiniciar el Programa (Opción L):</w:t>
-      </w:r>
-    </w:p>
-    <w:p>
-      <w:pPr>
-        <w:numPr>
-          <w:ilvl w:val="0"/>
-          <w:numId w:val="6"/>
-        </w:numPr>
-        <w:spacing w:before="100" w:beforeAutospacing="1" w:after="100" w:afterAutospacing="1" w:line="240" w:lineRule="auto"/>
-        <w:rPr>
-          <w:rFonts w:ascii="Times New Roman" w:eastAsia="Times New Roman" w:hAnsi="Times New Roman" w:cs="Times New Roman"/>
-          <w:kern w:val="0"/>
-          <w:sz w:val="24"/>
-          <w:szCs w:val="24"/>
-          <w:lang w:eastAsia="es-ES"/>
-          <w14:ligatures w14:val="none"/>
-        </w:rPr>
-      </w:pPr>
-      <w:r>
-        <w:rPr>
-          <w:rFonts w:ascii="Times New Roman" w:eastAsia="Times New Roman" w:hAnsi="Times New Roman" w:cs="Times New Roman"/>
-          <w:kern w:val="0"/>
-          <w:sz w:val="24"/>
-          <w:szCs w:val="24"/>
-          <w:lang w:eastAsia="es-ES"/>
-          <w14:ligatures w14:val="none"/>
-        </w:rPr>
-        <w:t>Implementa la opción L para reiniciar el programa a su estado inicial. Puedes lograr esto creando un método de reinicio en la clase Gestor que restablezca todas las estructuras de datos a su estado inicial.</w:t>
-      </w:r>
+        <w:ind w:left="360"/>
+        <w:rPr>
+          <w:rFonts w:ascii="Times New Roman" w:eastAsia="Times New Roman" w:hAnsi="Times New Roman" w:cs="Times New Roman"/>
+          <w:kern w:val="0"/>
+          <w:sz w:val="24"/>
+          <w:szCs w:val="24"/>
+          <w:lang w:eastAsia="es-ES"/>
+          <w14:ligatures w14:val="none"/>
+        </w:rPr>
+      </w:pPr>
     </w:p>
     <w:p>
       <w:pPr>
@@ -4580,6 +5267,7 @@
     <w:rsid w:val="004F169C"/>
     <w:rsid w:val="007F4555"/>
     <w:rsid w:val="00A551C0"/>
+    <w:rsid w:val="00D2442D"/>
     <w:rsid w:val="00E449EA"/>
   </w:rsids>
   <m:mathPr>

</xml_diff>

<commit_message>
word terminado queda el error tuyo
</commit_message>
<xml_diff>
--- a/Memoria PL1 parte 1 EEDD.docx
+++ b/Memoria PL1 parte 1 EEDD.docx
@@ -1092,17 +1092,31 @@
         </w:rPr>
         <w:t>“</w:t>
       </w:r>
-      <w:r>
-        <w:rPr>
-          <w:rFonts w:ascii="Times New Roman" w:eastAsia="Times New Roman" w:hAnsi="Times New Roman" w:cs="Times New Roman"/>
-          <w:bCs/>
-          <w:kern w:val="0"/>
-          <w:sz w:val="24"/>
-          <w:szCs w:val="24"/>
-          <w:lang w:eastAsia="es-ES"/>
-          <w14:ligatures w14:val="none"/>
-        </w:rPr>
-        <w:t>getLongitud()</w:t>
+      <w:proofErr w:type="spellStart"/>
+      <w:r>
+        <w:rPr>
+          <w:rFonts w:ascii="Times New Roman" w:eastAsia="Times New Roman" w:hAnsi="Times New Roman" w:cs="Times New Roman"/>
+          <w:bCs/>
+          <w:kern w:val="0"/>
+          <w:sz w:val="24"/>
+          <w:szCs w:val="24"/>
+          <w:lang w:eastAsia="es-ES"/>
+          <w14:ligatures w14:val="none"/>
+        </w:rPr>
+        <w:t>getLongitud</w:t>
+      </w:r>
+      <w:proofErr w:type="spellEnd"/>
+      <w:r>
+        <w:rPr>
+          <w:rFonts w:ascii="Times New Roman" w:eastAsia="Times New Roman" w:hAnsi="Times New Roman" w:cs="Times New Roman"/>
+          <w:bCs/>
+          <w:kern w:val="0"/>
+          <w:sz w:val="24"/>
+          <w:szCs w:val="24"/>
+          <w:lang w:eastAsia="es-ES"/>
+          <w14:ligatures w14:val="none"/>
+        </w:rPr>
+        <w:t>()</w:t>
       </w:r>
       <w:r>
         <w:rPr>
@@ -1128,17 +1142,31 @@
         </w:rPr>
         <w:t xml:space="preserve"> “</w:t>
       </w:r>
-      <w:r>
-        <w:rPr>
-          <w:rFonts w:ascii="Times New Roman" w:eastAsia="Times New Roman" w:hAnsi="Times New Roman" w:cs="Times New Roman"/>
-          <w:bCs/>
-          <w:kern w:val="0"/>
-          <w:sz w:val="24"/>
-          <w:szCs w:val="24"/>
-          <w:lang w:eastAsia="es-ES"/>
-          <w14:ligatures w14:val="none"/>
-        </w:rPr>
-        <w:t>estaVacia()</w:t>
+      <w:proofErr w:type="spellStart"/>
+      <w:r>
+        <w:rPr>
+          <w:rFonts w:ascii="Times New Roman" w:eastAsia="Times New Roman" w:hAnsi="Times New Roman" w:cs="Times New Roman"/>
+          <w:bCs/>
+          <w:kern w:val="0"/>
+          <w:sz w:val="24"/>
+          <w:szCs w:val="24"/>
+          <w:lang w:eastAsia="es-ES"/>
+          <w14:ligatures w14:val="none"/>
+        </w:rPr>
+        <w:t>estaVacia</w:t>
+      </w:r>
+      <w:proofErr w:type="spellEnd"/>
+      <w:r>
+        <w:rPr>
+          <w:rFonts w:ascii="Times New Roman" w:eastAsia="Times New Roman" w:hAnsi="Times New Roman" w:cs="Times New Roman"/>
+          <w:bCs/>
+          <w:kern w:val="0"/>
+          <w:sz w:val="24"/>
+          <w:szCs w:val="24"/>
+          <w:lang w:eastAsia="es-ES"/>
+          <w14:ligatures w14:val="none"/>
+        </w:rPr>
+        <w:t>()</w:t>
       </w:r>
       <w:r>
         <w:rPr>
@@ -1476,19 +1504,7 @@
           <w:lang w:eastAsia="es-ES"/>
           <w14:ligatures w14:val="none"/>
         </w:rPr>
-        <w:t>;” “estaVacia();” “</w:t>
-      </w:r>
-      <w:r>
-        <w:rPr>
-          <w:rFonts w:ascii="Times New Roman" w:eastAsia="Times New Roman" w:hAnsi="Times New Roman" w:cs="Times New Roman"/>
-          <w:bCs/>
-          <w:kern w:val="0"/>
-          <w:sz w:val="24"/>
-          <w:szCs w:val="24"/>
-          <w:lang w:eastAsia="es-ES"/>
-          <w14:ligatures w14:val="none"/>
-        </w:rPr>
-        <w:t>vaciarCola</w:t>
+        <w:t>;” “estaVacia();” “vaciarCola</w:t>
       </w:r>
       <w:r>
         <w:rPr>
@@ -1512,19 +1528,7 @@
           <w:lang w:eastAsia="es-ES"/>
           <w14:ligatures w14:val="none"/>
         </w:rPr>
-        <w:t>”.</w:t>
-      </w:r>
-      <w:r>
-        <w:rPr>
-          <w:rFonts w:ascii="Times New Roman" w:eastAsia="Times New Roman" w:hAnsi="Times New Roman" w:cs="Times New Roman"/>
-          <w:bCs/>
-          <w:kern w:val="0"/>
-          <w:sz w:val="24"/>
-          <w:szCs w:val="24"/>
-          <w:lang w:eastAsia="es-ES"/>
-          <w14:ligatures w14:val="none"/>
-        </w:rPr>
-        <w:t xml:space="preserve"> El método insertar inserta un pedido en una cola y aumenta en 1 la longitud de la cola. Al ser una cola este elemento pasará a ser el último en ser extraído. El método extraer extrae el primer elemento que fue insertado en una cola y disminuye en 1 la longitud de la cola. El método cima </w:t>
+        <w:t xml:space="preserve">”. El método insertar inserta un pedido en una cola y aumenta en 1 la longitud de la cola. Al ser una cola este elemento pasará a ser el último en ser extraído. El método extraer extrae el primer elemento que fue insertado en una cola y disminuye en 1 la longitud de la cola. El método cima </w:t>
       </w:r>
       <w:r>
         <w:rPr>
@@ -1720,42 +1724,6 @@
         </w:rPr>
         <w:t>;” “</w:t>
       </w:r>
-      <w:r>
-        <w:rPr>
-          <w:rFonts w:ascii="Times New Roman" w:eastAsia="Times New Roman" w:hAnsi="Times New Roman" w:cs="Times New Roman"/>
-          <w:bCs/>
-          <w:kern w:val="0"/>
-          <w:sz w:val="24"/>
-          <w:szCs w:val="24"/>
-          <w:lang w:eastAsia="es-ES"/>
-          <w14:ligatures w14:val="none"/>
-        </w:rPr>
-        <w:t>getLongitud()</w:t>
-      </w:r>
-      <w:r>
-        <w:rPr>
-          <w:rFonts w:ascii="Times New Roman" w:eastAsia="Times New Roman" w:hAnsi="Times New Roman" w:cs="Times New Roman"/>
-          <w:bCs/>
-          <w:kern w:val="0"/>
-          <w:sz w:val="24"/>
-          <w:szCs w:val="24"/>
-          <w:lang w:eastAsia="es-ES"/>
-          <w14:ligatures w14:val="none"/>
-        </w:rPr>
-        <w:t xml:space="preserve">;” “estaVacia();” </w:t>
-      </w:r>
-      <w:r>
-        <w:rPr>
-          <w:rFonts w:ascii="Times New Roman" w:eastAsia="Times New Roman" w:hAnsi="Times New Roman" w:cs="Times New Roman"/>
-          <w:bCs/>
-          <w:kern w:val="0"/>
-          <w:sz w:val="24"/>
-          <w:szCs w:val="24"/>
-          <w:lang w:eastAsia="es-ES"/>
-          <w14:ligatures w14:val="none"/>
-        </w:rPr>
-        <w:t>“</w:t>
-      </w:r>
       <w:proofErr w:type="spellStart"/>
       <w:r>
         <w:rPr>
@@ -1767,6 +1735,70 @@
           <w:lang w:eastAsia="es-ES"/>
           <w14:ligatures w14:val="none"/>
         </w:rPr>
+        <w:t>getLongitud</w:t>
+      </w:r>
+      <w:proofErr w:type="spellEnd"/>
+      <w:r>
+        <w:rPr>
+          <w:rFonts w:ascii="Times New Roman" w:eastAsia="Times New Roman" w:hAnsi="Times New Roman" w:cs="Times New Roman"/>
+          <w:bCs/>
+          <w:kern w:val="0"/>
+          <w:sz w:val="24"/>
+          <w:szCs w:val="24"/>
+          <w:lang w:eastAsia="es-ES"/>
+          <w14:ligatures w14:val="none"/>
+        </w:rPr>
+        <w:t>()</w:t>
+      </w:r>
+      <w:r>
+        <w:rPr>
+          <w:rFonts w:ascii="Times New Roman" w:eastAsia="Times New Roman" w:hAnsi="Times New Roman" w:cs="Times New Roman"/>
+          <w:bCs/>
+          <w:kern w:val="0"/>
+          <w:sz w:val="24"/>
+          <w:szCs w:val="24"/>
+          <w:lang w:eastAsia="es-ES"/>
+          <w14:ligatures w14:val="none"/>
+        </w:rPr>
+        <w:t>;” “</w:t>
+      </w:r>
+      <w:proofErr w:type="spellStart"/>
+      <w:r>
+        <w:rPr>
+          <w:rFonts w:ascii="Times New Roman" w:eastAsia="Times New Roman" w:hAnsi="Times New Roman" w:cs="Times New Roman"/>
+          <w:bCs/>
+          <w:kern w:val="0"/>
+          <w:sz w:val="24"/>
+          <w:szCs w:val="24"/>
+          <w:lang w:eastAsia="es-ES"/>
+          <w14:ligatures w14:val="none"/>
+        </w:rPr>
+        <w:t>estaVacia</w:t>
+      </w:r>
+      <w:proofErr w:type="spellEnd"/>
+      <w:r>
+        <w:rPr>
+          <w:rFonts w:ascii="Times New Roman" w:eastAsia="Times New Roman" w:hAnsi="Times New Roman" w:cs="Times New Roman"/>
+          <w:bCs/>
+          <w:kern w:val="0"/>
+          <w:sz w:val="24"/>
+          <w:szCs w:val="24"/>
+          <w:lang w:eastAsia="es-ES"/>
+          <w14:ligatures w14:val="none"/>
+        </w:rPr>
+        <w:t>();” “</w:t>
+      </w:r>
+      <w:proofErr w:type="spellStart"/>
+      <w:r>
+        <w:rPr>
+          <w:rFonts w:ascii="Times New Roman" w:eastAsia="Times New Roman" w:hAnsi="Times New Roman" w:cs="Times New Roman"/>
+          <w:bCs/>
+          <w:kern w:val="0"/>
+          <w:sz w:val="24"/>
+          <w:szCs w:val="24"/>
+          <w:lang w:eastAsia="es-ES"/>
+          <w14:ligatures w14:val="none"/>
+        </w:rPr>
         <w:t>getCabeza</w:t>
       </w:r>
       <w:proofErr w:type="spellEnd"/>
@@ -1947,9 +1979,84 @@
           <w14:ligatures w14:val="none"/>
         </w:rPr>
         <w:t xml:space="preserve"> </w:t>
+      </w:r>
+      <w:r>
+        <w:rPr>
+          <w:rFonts w:ascii="Times New Roman" w:eastAsia="Times New Roman" w:hAnsi="Times New Roman" w:cs="Times New Roman"/>
+          <w:bCs/>
+          <w:kern w:val="0"/>
+          <w:sz w:val="24"/>
+          <w:szCs w:val="24"/>
+          <w:lang w:eastAsia="es-ES"/>
+          <w14:ligatures w14:val="none"/>
+        </w:rPr>
+        <w:t xml:space="preserve">Si hay más de un elemento va recorriendo la lista y mediante una combinación de punteros va comparando los pedidos con el primero ordenado </w:t>
+      </w:r>
+      <w:r>
+        <w:rPr>
+          <w:rFonts w:ascii="Times New Roman" w:eastAsia="Times New Roman" w:hAnsi="Times New Roman" w:cs="Times New Roman"/>
+          <w:bCs/>
+          <w:kern w:val="0"/>
+          <w:sz w:val="24"/>
+          <w:szCs w:val="24"/>
+          <w:lang w:eastAsia="es-ES"/>
+          <w14:ligatures w14:val="none"/>
+        </w:rPr>
+        <w:lastRenderedPageBreak/>
+        <w:t>(</w:t>
+      </w:r>
+      <w:proofErr w:type="spellStart"/>
+      <w:r>
+        <w:rPr>
+          <w:rFonts w:ascii="Times New Roman" w:eastAsia="Times New Roman" w:hAnsi="Times New Roman" w:cs="Times New Roman"/>
+          <w:bCs/>
+          <w:kern w:val="0"/>
+          <w:sz w:val="24"/>
+          <w:szCs w:val="24"/>
+          <w:lang w:eastAsia="es-ES"/>
+          <w14:ligatures w14:val="none"/>
+        </w:rPr>
+        <w:t>sorted</w:t>
+      </w:r>
+      <w:proofErr w:type="spellEnd"/>
+      <w:r>
+        <w:rPr>
+          <w:rFonts w:ascii="Times New Roman" w:eastAsia="Times New Roman" w:hAnsi="Times New Roman" w:cs="Times New Roman"/>
+          <w:bCs/>
+          <w:kern w:val="0"/>
+          <w:sz w:val="24"/>
+          <w:szCs w:val="24"/>
+          <w:lang w:eastAsia="es-ES"/>
+          <w14:ligatures w14:val="none"/>
+        </w:rPr>
+        <w:t>) y si son menores que este los inserta por la izquierda</w:t>
+      </w:r>
+      <w:r>
+        <w:rPr>
+          <w:rFonts w:ascii="Times New Roman" w:eastAsia="Times New Roman" w:hAnsi="Times New Roman" w:cs="Times New Roman"/>
+          <w:bCs/>
+          <w:kern w:val="0"/>
+          <w:sz w:val="24"/>
+          <w:szCs w:val="24"/>
+          <w:lang w:eastAsia="es-ES"/>
+          <w14:ligatures w14:val="none"/>
+        </w:rPr>
+        <w:t xml:space="preserve"> y si son mayores los inserta a la derecha del ordenado. Así mientras todos los elementos de la lista no estén ordenados y finalmente con la lista ordenada establece el puntero cabeza al primer elemento de la lista</w:t>
       </w:r>
       <w:bookmarkStart w:id="0" w:name="_GoBack"/>
       <w:bookmarkEnd w:id="0"/>
+      <w:r>
+        <w:rPr>
+          <w:rFonts w:ascii="Times New Roman" w:eastAsia="Times New Roman" w:hAnsi="Times New Roman" w:cs="Times New Roman"/>
+          <w:bCs/>
+          <w:kern w:val="0"/>
+          <w:sz w:val="24"/>
+          <w:szCs w:val="24"/>
+          <w:lang w:eastAsia="es-ES"/>
+          <w14:ligatures w14:val="none"/>
+        </w:rPr>
+        <w:t>.</w:t>
+      </w:r>
     </w:p>
     <w:p>
       <w:pPr>
@@ -2007,7 +2114,6 @@
           <w:lang w:eastAsia="es-ES"/>
           <w14:ligatures w14:val="none"/>
         </w:rPr>
-        <w:lastRenderedPageBreak/>
         <w:t>Gestor:</w:t>
       </w:r>
       <w:r>
@@ -3060,6 +3166,7 @@
           <w:lang w:eastAsia="es-ES"/>
           <w14:ligatures w14:val="none"/>
         </w:rPr>
+        <w:lastRenderedPageBreak/>
         <w:t>La opción G hace una llamada al método “</w:t>
       </w:r>
       <w:proofErr w:type="spellStart"/>
@@ -3199,19 +3306,7 @@
           <w:lang w:eastAsia="es-ES"/>
           <w14:ligatures w14:val="none"/>
         </w:rPr>
-        <w:t xml:space="preserve">” el cual se encarga de almacenar todos los pedidos de las cuatro colas en dos listas, una </w:t>
-      </w:r>
-      <w:r>
-        <w:rPr>
-          <w:rFonts w:ascii="Times New Roman" w:eastAsia="Times New Roman" w:hAnsi="Times New Roman" w:cs="Times New Roman"/>
-          <w:kern w:val="0"/>
-          <w:sz w:val="24"/>
-          <w:szCs w:val="24"/>
-          <w:lang w:eastAsia="es-ES"/>
-          <w14:ligatures w14:val="none"/>
-        </w:rPr>
-        <w:lastRenderedPageBreak/>
-        <w:t xml:space="preserve">para los pedidos urgentes y una para los pedidos no urgentes. Este es uno de los métodos más destacados del programa. Empieza declarando dos variables de tipo </w:t>
+        <w:t xml:space="preserve">” el cual se encarga de almacenar todos los pedidos de las cuatro colas en dos listas, una para los pedidos urgentes y una para los pedidos no urgentes. Este es uno de los métodos más destacados del programa. Empieza declarando dos variables de tipo </w:t>
       </w:r>
       <w:proofErr w:type="spellStart"/>
       <w:r>
@@ -4285,6 +4380,7 @@
           <w:lang w:eastAsia="es-ES"/>
           <w14:ligatures w14:val="none"/>
         </w:rPr>
+        <w:lastRenderedPageBreak/>
         <w:t>main</w:t>
       </w:r>
       <w:proofErr w:type="spellEnd"/>
@@ -4522,7 +4618,6 @@
           <w:lang w:eastAsia="es-ES"/>
           <w14:ligatures w14:val="none"/>
         </w:rPr>
-        <w:lastRenderedPageBreak/>
         <w:t>Después de implementar cada parte, realiza pruebas exhaustivas para asegurarte de que cada funcionalidad esté trabajando según lo esperado. Utiliza la depuración para corregir cualquier error que encuentres.</w:t>
       </w:r>
       <w:r>
@@ -6585,6 +6680,7 @@
     <w:rsid w:val="004F169C"/>
     <w:rsid w:val="007F4555"/>
     <w:rsid w:val="007F7BE6"/>
+    <w:rsid w:val="008A7E20"/>
     <w:rsid w:val="00A551C0"/>
     <w:rsid w:val="00D2442D"/>
     <w:rsid w:val="00E449EA"/>

</xml_diff>